<commit_message>
Update 45K211_09 -Product backlog.docx
</commit_message>
<xml_diff>
--- a/45K211_09 -Product backlog.docx
+++ b/45K211_09 -Product backlog.docx
@@ -7291,7 +7291,25 @@
                 <w:sz w:val="24"/>
                 <w:szCs w:val="24"/>
               </w:rPr>
-              <w:t>Hiển thị thông tin chi tiết sản phẩm(tên, mô tả, giá, đánh giá sản phẩm)</w:t>
+              <w:t>Hiển thị thông tin chi tiết sản phẩm</w:t>
+            </w:r>
+            <w:r>
+              <w:rPr>
+                <w:rFonts w:ascii="Times New Roman" w:eastAsia="Times New Roman" w:hAnsi="Times New Roman" w:cs="Times New Roman"/>
+                <w:color w:val="000000" w:themeColor="text1"/>
+                <w:sz w:val="24"/>
+                <w:szCs w:val="24"/>
+              </w:rPr>
+              <w:t xml:space="preserve"> </w:t>
+            </w:r>
+            <w:r>
+              <w:rPr>
+                <w:rFonts w:ascii="Times New Roman" w:eastAsia="Times New Roman" w:hAnsi="Times New Roman" w:cs="Times New Roman"/>
+                <w:color w:val="000000" w:themeColor="text1"/>
+                <w:sz w:val="24"/>
+                <w:szCs w:val="24"/>
+              </w:rPr>
+              <w:t>(tên, mô tả, giá, đánh giá sản phẩm)</w:t>
             </w:r>
           </w:p>
         </w:tc>
@@ -9607,7 +9625,7 @@
                 <w:sz w:val="24"/>
                 <w:szCs w:val="24"/>
               </w:rPr>
-              <w:t>Đăng ký</w:t>
+              <w:t xml:space="preserve">Tạo tài khoản </w:t>
             </w:r>
           </w:p>
         </w:tc>
@@ -9635,7 +9653,43 @@
                 <w:sz w:val="24"/>
                 <w:szCs w:val="24"/>
               </w:rPr>
-              <w:t xml:space="preserve">Khách hàng tạo tài khoản, nhập các thông tin cá nhân (SĐT, tên, email, …) </w:t>
+              <w:t>Khách hàng tạo tài khoản</w:t>
+            </w:r>
+            <w:r>
+              <w:rPr>
+                <w:rFonts w:ascii="Times New Roman" w:eastAsia="Times New Roman" w:hAnsi="Times New Roman" w:cs="Times New Roman"/>
+                <w:color w:val="000000" w:themeColor="text1"/>
+                <w:sz w:val="24"/>
+                <w:szCs w:val="24"/>
+              </w:rPr>
+              <w:t xml:space="preserve"> để đăng nhập vào website bằng cách</w:t>
+            </w:r>
+            <w:r>
+              <w:rPr>
+                <w:rFonts w:ascii="Times New Roman" w:eastAsia="Times New Roman" w:hAnsi="Times New Roman" w:cs="Times New Roman"/>
+                <w:color w:val="000000" w:themeColor="text1"/>
+                <w:sz w:val="24"/>
+                <w:szCs w:val="24"/>
+              </w:rPr>
+              <w:t xml:space="preserve"> nhập các thông tin (</w:t>
+            </w:r>
+            <w:r>
+              <w:rPr>
+                <w:rFonts w:ascii="Times New Roman" w:eastAsia="Times New Roman" w:hAnsi="Times New Roman" w:cs="Times New Roman"/>
+                <w:color w:val="000000" w:themeColor="text1"/>
+                <w:sz w:val="24"/>
+                <w:szCs w:val="24"/>
+              </w:rPr>
+              <w:t>Email, tên đăng nhập, mật khẩu khởi tạo</w:t>
+            </w:r>
+            <w:r>
+              <w:rPr>
+                <w:rFonts w:ascii="Times New Roman" w:eastAsia="Times New Roman" w:hAnsi="Times New Roman" w:cs="Times New Roman"/>
+                <w:color w:val="000000" w:themeColor="text1"/>
+                <w:sz w:val="24"/>
+                <w:szCs w:val="24"/>
+              </w:rPr>
+              <w:t xml:space="preserve">) </w:t>
             </w:r>
           </w:p>
         </w:tc>
@@ -9657,6 +9711,132 @@
                 <w:rFonts w:ascii="Times New Roman" w:hAnsi="Times New Roman" w:cs="Times New Roman"/>
               </w:rPr>
             </w:pPr>
+            <w:r>
+              <w:rPr>
+                <w:rFonts w:ascii="Times New Roman" w:hAnsi="Times New Roman" w:cs="Times New Roman"/>
+              </w:rPr>
+              <w:t>H</w:t>
+            </w:r>
+          </w:p>
+        </w:tc>
+      </w:tr>
+      <w:tr>
+        <w:trPr>
+          <w:trHeight w:val="1275"/>
+        </w:trPr>
+        <w:tc>
+          <w:tcPr>
+            <w:tcW w:w="735" w:type="dxa"/>
+            <w:tcBorders>
+              <w:top w:val="single" w:sz="6" w:space="0" w:color="000000" w:themeColor="text1"/>
+              <w:left w:val="single" w:sz="6" w:space="0" w:color="000000" w:themeColor="text1"/>
+              <w:bottom w:val="single" w:sz="6" w:space="0" w:color="000000" w:themeColor="text1"/>
+              <w:right w:val="single" w:sz="6" w:space="0" w:color="000000" w:themeColor="text1"/>
+            </w:tcBorders>
+            <w:vAlign w:val="center"/>
+          </w:tcPr>
+          <w:p>
+            <w:pPr>
+              <w:jc w:val="center"/>
+              <w:rPr>
+                <w:rFonts w:ascii="Times New Roman" w:eastAsia="Times New Roman" w:hAnsi="Times New Roman" w:cs="Times New Roman"/>
+              </w:rPr>
+            </w:pPr>
+            <w:r>
+              <w:rPr>
+                <w:rFonts w:ascii="Times New Roman" w:eastAsia="Times New Roman" w:hAnsi="Times New Roman" w:cs="Times New Roman"/>
+              </w:rPr>
+              <w:t>PB02</w:t>
+            </w:r>
+          </w:p>
+        </w:tc>
+        <w:tc>
+          <w:tcPr>
+            <w:tcW w:w="1785" w:type="dxa"/>
+            <w:tcBorders>
+              <w:top w:val="single" w:sz="6" w:space="0" w:color="000000" w:themeColor="text1"/>
+              <w:left w:val="single" w:sz="6" w:space="0" w:color="000000" w:themeColor="text1"/>
+              <w:bottom w:val="single" w:sz="6" w:space="0" w:color="000000" w:themeColor="text1"/>
+              <w:right w:val="single" w:sz="6" w:space="0" w:color="000000" w:themeColor="text1"/>
+            </w:tcBorders>
+            <w:vAlign w:val="center"/>
+          </w:tcPr>
+          <w:p>
+            <w:pPr>
+              <w:jc w:val="center"/>
+              <w:rPr>
+                <w:rFonts w:ascii="Times New Roman" w:eastAsia="Times New Roman" w:hAnsi="Times New Roman" w:cs="Times New Roman"/>
+                <w:color w:val="000000" w:themeColor="text1"/>
+                <w:sz w:val="24"/>
+                <w:szCs w:val="24"/>
+              </w:rPr>
+            </w:pPr>
+            <w:r>
+              <w:rPr>
+                <w:rFonts w:ascii="Times New Roman" w:eastAsia="Times New Roman" w:hAnsi="Times New Roman" w:cs="Times New Roman"/>
+                <w:color w:val="000000" w:themeColor="text1"/>
+                <w:sz w:val="24"/>
+                <w:szCs w:val="24"/>
+              </w:rPr>
+              <w:t xml:space="preserve">Xem thông tin cửa hàng </w:t>
+            </w:r>
+          </w:p>
+        </w:tc>
+        <w:tc>
+          <w:tcPr>
+            <w:tcW w:w="4620" w:type="dxa"/>
+            <w:tcBorders>
+              <w:top w:val="single" w:sz="6" w:space="0" w:color="000000" w:themeColor="text1"/>
+              <w:left w:val="single" w:sz="6" w:space="0" w:color="000000" w:themeColor="text1"/>
+              <w:bottom w:val="single" w:sz="6" w:space="0" w:color="000000" w:themeColor="text1"/>
+              <w:right w:val="single" w:sz="6" w:space="0" w:color="000000" w:themeColor="text1"/>
+            </w:tcBorders>
+            <w:vAlign w:val="center"/>
+          </w:tcPr>
+          <w:p>
+            <w:pPr>
+              <w:rPr>
+                <w:rFonts w:ascii="Times New Roman" w:eastAsia="Times New Roman" w:hAnsi="Times New Roman" w:cs="Times New Roman"/>
+                <w:color w:val="000000" w:themeColor="text1"/>
+                <w:sz w:val="24"/>
+                <w:szCs w:val="24"/>
+              </w:rPr>
+            </w:pPr>
+            <w:r>
+              <w:rPr>
+                <w:rFonts w:ascii="Times New Roman" w:eastAsia="Times New Roman" w:hAnsi="Times New Roman" w:cs="Times New Roman"/>
+                <w:color w:val="000000" w:themeColor="text1"/>
+                <w:sz w:val="24"/>
+                <w:szCs w:val="24"/>
+              </w:rPr>
+              <w:t>Khách hàng có thể xem qua các mô tả về “Đồng Dũng Store” trên trang chính của trang web (Ngày thàn lập, nhà sáng lập, cột mốc, địa chỉ, số điện thoại liên hệ)</w:t>
+            </w:r>
+          </w:p>
+        </w:tc>
+        <w:tc>
+          <w:tcPr>
+            <w:tcW w:w="1425" w:type="dxa"/>
+            <w:tcBorders>
+              <w:top w:val="single" w:sz="6" w:space="0" w:color="000000" w:themeColor="text1"/>
+              <w:left w:val="single" w:sz="6" w:space="0" w:color="000000" w:themeColor="text1"/>
+              <w:bottom w:val="single" w:sz="6" w:space="0" w:color="000000" w:themeColor="text1"/>
+              <w:right w:val="single" w:sz="6" w:space="0" w:color="000000" w:themeColor="text1"/>
+            </w:tcBorders>
+            <w:shd w:val="clear" w:color="auto" w:fill="FFFFFF" w:themeFill="background1"/>
+            <w:vAlign w:val="center"/>
+          </w:tcPr>
+          <w:p>
+            <w:pPr>
+              <w:rPr>
+                <w:rFonts w:ascii="Times New Roman" w:hAnsi="Times New Roman" w:cs="Times New Roman"/>
+              </w:rPr>
+            </w:pPr>
+            <w:r>
+              <w:rPr>
+                <w:rFonts w:ascii="Times New Roman" w:hAnsi="Times New Roman" w:cs="Times New Roman"/>
+              </w:rPr>
+              <w:t>H</w:t>
+            </w:r>
             <w:r>
               <w:rPr>
                 <w:rFonts w:ascii="Times New Roman" w:hAnsi="Times New Roman" w:cs="Times New Roman"/>
@@ -9692,7 +9872,7 @@
               <w:rPr>
                 <w:rFonts w:ascii="Times New Roman" w:eastAsia="Times New Roman" w:hAnsi="Times New Roman" w:cs="Times New Roman"/>
               </w:rPr>
-              <w:t>PB02</w:t>
+              <w:t>PB03</w:t>
             </w:r>
           </w:p>
         </w:tc>
@@ -9758,7 +9938,16 @@
                 <w:sz w:val="24"/>
                 <w:szCs w:val="24"/>
               </w:rPr>
-              <w:t>Chọn đăng nhập, sau đó nhập các thông tin tài khoản (tên đăng nhập, mật khẩu)</w:t>
+              <w:t>Khách hàng, Admin, c</w:t>
+            </w:r>
+            <w:r>
+              <w:rPr>
+                <w:rFonts w:ascii="Times New Roman" w:eastAsia="Times New Roman" w:hAnsi="Times New Roman" w:cs="Times New Roman"/>
+                <w:color w:val="000000" w:themeColor="text1"/>
+                <w:sz w:val="24"/>
+                <w:szCs w:val="24"/>
+              </w:rPr>
+              <w:t>họn đăng nhập, sau đó nhập các thông tin tài khoản (tên đăng nhập, mật khẩu)</w:t>
             </w:r>
           </w:p>
         </w:tc>
@@ -9785,6 +9974,12 @@
                 <w:rFonts w:ascii="Times New Roman" w:hAnsi="Times New Roman" w:cs="Times New Roman"/>
               </w:rPr>
               <w:br/>
+            </w:r>
+            <w:r>
+              <w:rPr>
+                <w:rFonts w:ascii="Times New Roman" w:hAnsi="Times New Roman" w:cs="Times New Roman"/>
+              </w:rPr>
+              <w:t>H</w:t>
             </w:r>
           </w:p>
         </w:tc>
@@ -9808,14 +10003,14 @@
             <w:pPr>
               <w:jc w:val="center"/>
               <w:rPr>
-                <w:rFonts w:ascii="Times New Roman" w:hAnsi="Times New Roman" w:cs="Times New Roman"/>
-              </w:rPr>
-            </w:pPr>
-            <w:r>
-              <w:rPr>
-                <w:rFonts w:ascii="Times New Roman" w:eastAsia="Times New Roman" w:hAnsi="Times New Roman" w:cs="Times New Roman"/>
-              </w:rPr>
-              <w:t>PB03</w:t>
+                <w:rFonts w:ascii="Times New Roman" w:eastAsia="Times New Roman" w:hAnsi="Times New Roman" w:cs="Times New Roman"/>
+              </w:rPr>
+            </w:pPr>
+            <w:r>
+              <w:rPr>
+                <w:rFonts w:ascii="Times New Roman" w:eastAsia="Times New Roman" w:hAnsi="Times New Roman" w:cs="Times New Roman"/>
+              </w:rPr>
+              <w:t>PB04</w:t>
             </w:r>
           </w:p>
         </w:tc>
@@ -9834,17 +10029,20 @@
             <w:pPr>
               <w:jc w:val="center"/>
               <w:rPr>
-                <w:rFonts w:ascii="Times New Roman" w:hAnsi="Times New Roman" w:cs="Times New Roman"/>
-              </w:rPr>
-            </w:pPr>
-            <w:r>
-              <w:rPr>
-                <w:rFonts w:ascii="Times New Roman" w:eastAsia="Times New Roman" w:hAnsi="Times New Roman" w:cs="Times New Roman"/>
-                <w:color w:val="000000" w:themeColor="text1"/>
-                <w:sz w:val="24"/>
-                <w:szCs w:val="24"/>
-              </w:rPr>
-              <w:t xml:space="preserve">Quản lý thông tin tài khoản </w:t>
+                <w:rFonts w:ascii="Times New Roman" w:eastAsia="Times New Roman" w:hAnsi="Times New Roman" w:cs="Times New Roman"/>
+                <w:color w:val="000000" w:themeColor="text1"/>
+                <w:sz w:val="24"/>
+                <w:szCs w:val="24"/>
+              </w:rPr>
+            </w:pPr>
+            <w:r>
+              <w:rPr>
+                <w:rFonts w:ascii="Times New Roman" w:eastAsia="Times New Roman" w:hAnsi="Times New Roman" w:cs="Times New Roman"/>
+                <w:color w:val="000000" w:themeColor="text1"/>
+                <w:sz w:val="24"/>
+                <w:szCs w:val="24"/>
+              </w:rPr>
+              <w:t xml:space="preserve">Quản lý thông tin các nhân </w:t>
             </w:r>
           </w:p>
         </w:tc>
@@ -9862,17 +10060,20 @@
           <w:p>
             <w:pPr>
               <w:rPr>
-                <w:rFonts w:ascii="Times New Roman" w:hAnsi="Times New Roman" w:cs="Times New Roman"/>
-              </w:rPr>
-            </w:pPr>
-            <w:r>
-              <w:rPr>
-                <w:rFonts w:ascii="Times New Roman" w:eastAsia="Times New Roman" w:hAnsi="Times New Roman" w:cs="Times New Roman"/>
-                <w:color w:val="000000" w:themeColor="text1"/>
-                <w:sz w:val="24"/>
-                <w:szCs w:val="24"/>
-              </w:rPr>
-              <w:t>Khách hàng, Admin có thể thay đổi tên đăng nhập, mật khẩu, thông tin cá nhân,...</w:t>
+                <w:rFonts w:ascii="Times New Roman" w:eastAsia="Times New Roman" w:hAnsi="Times New Roman" w:cs="Times New Roman"/>
+                <w:color w:val="000000" w:themeColor="text1"/>
+                <w:sz w:val="24"/>
+                <w:szCs w:val="24"/>
+              </w:rPr>
+            </w:pPr>
+            <w:r>
+              <w:rPr>
+                <w:rFonts w:ascii="Times New Roman" w:eastAsia="Times New Roman" w:hAnsi="Times New Roman" w:cs="Times New Roman"/>
+                <w:color w:val="000000" w:themeColor="text1"/>
+                <w:sz w:val="24"/>
+                <w:szCs w:val="24"/>
+              </w:rPr>
+              <w:t>Khách hàng có thể thay đổi tên đăng nhập, mật khẩu, thêm thông tin cá nhân khác (địa chỉ, tuổi, nghề nghiệp)</w:t>
             </w:r>
           </w:p>
         </w:tc>
@@ -9894,6 +10095,12 @@
                 <w:rFonts w:ascii="Times New Roman" w:hAnsi="Times New Roman" w:cs="Times New Roman"/>
               </w:rPr>
             </w:pPr>
+            <w:r>
+              <w:rPr>
+                <w:rFonts w:ascii="Times New Roman" w:hAnsi="Times New Roman" w:cs="Times New Roman"/>
+              </w:rPr>
+              <w:t>H</w:t>
+            </w:r>
             <w:r>
               <w:rPr>
                 <w:rFonts w:ascii="Times New Roman" w:hAnsi="Times New Roman" w:cs="Times New Roman"/>
@@ -9922,14 +10129,14 @@
             <w:pPr>
               <w:jc w:val="center"/>
               <w:rPr>
-                <w:rFonts w:ascii="Times New Roman" w:hAnsi="Times New Roman" w:cs="Times New Roman"/>
-              </w:rPr>
-            </w:pPr>
-            <w:r>
-              <w:rPr>
-                <w:rFonts w:ascii="Times New Roman" w:eastAsia="Times New Roman" w:hAnsi="Times New Roman" w:cs="Times New Roman"/>
-              </w:rPr>
-              <w:t>PB04</w:t>
+                <w:rFonts w:ascii="Times New Roman" w:eastAsia="Times New Roman" w:hAnsi="Times New Roman" w:cs="Times New Roman"/>
+              </w:rPr>
+            </w:pPr>
+            <w:r>
+              <w:rPr>
+                <w:rFonts w:ascii="Times New Roman" w:eastAsia="Times New Roman" w:hAnsi="Times New Roman" w:cs="Times New Roman"/>
+              </w:rPr>
+              <w:t>PB05</w:t>
             </w:r>
           </w:p>
         </w:tc>
@@ -9948,17 +10155,20 @@
             <w:pPr>
               <w:jc w:val="center"/>
               <w:rPr>
-                <w:rFonts w:ascii="Times New Roman" w:hAnsi="Times New Roman" w:cs="Times New Roman"/>
-              </w:rPr>
-            </w:pPr>
-            <w:r>
-              <w:rPr>
-                <w:rFonts w:ascii="Times New Roman" w:eastAsia="Times New Roman" w:hAnsi="Times New Roman" w:cs="Times New Roman"/>
-                <w:color w:val="000000" w:themeColor="text1"/>
-                <w:sz w:val="24"/>
-                <w:szCs w:val="24"/>
-              </w:rPr>
-              <w:t>Bộ lọc tìm kiếm thông tin</w:t>
+                <w:rFonts w:ascii="Times New Roman" w:eastAsia="Times New Roman" w:hAnsi="Times New Roman" w:cs="Times New Roman"/>
+                <w:color w:val="000000" w:themeColor="text1"/>
+                <w:sz w:val="24"/>
+                <w:szCs w:val="24"/>
+              </w:rPr>
+            </w:pPr>
+            <w:r>
+              <w:rPr>
+                <w:rFonts w:ascii="Times New Roman" w:eastAsia="Times New Roman" w:hAnsi="Times New Roman" w:cs="Times New Roman"/>
+                <w:color w:val="000000" w:themeColor="text1"/>
+                <w:sz w:val="24"/>
+                <w:szCs w:val="24"/>
+              </w:rPr>
+              <w:t xml:space="preserve">Đăng xuất </w:t>
             </w:r>
           </w:p>
         </w:tc>
@@ -9976,17 +10186,20 @@
           <w:p>
             <w:pPr>
               <w:rPr>
-                <w:rFonts w:ascii="Times New Roman" w:hAnsi="Times New Roman" w:cs="Times New Roman"/>
-              </w:rPr>
-            </w:pPr>
-            <w:r>
-              <w:rPr>
-                <w:rFonts w:ascii="Times New Roman" w:eastAsia="Times New Roman" w:hAnsi="Times New Roman" w:cs="Times New Roman"/>
-                <w:color w:val="000000" w:themeColor="text1"/>
-                <w:sz w:val="24"/>
-                <w:szCs w:val="24"/>
-              </w:rPr>
-              <w:t>Thêm vào chỉ tiêu hiển thị các sản phẩm theo giá (từ thấp đến cao, hoặc từ cao đến thấp), theo đánh giá (từ ít đánh giá đến nhiều đánh giá)</w:t>
+                <w:rFonts w:ascii="Times New Roman" w:eastAsia="Times New Roman" w:hAnsi="Times New Roman" w:cs="Times New Roman"/>
+                <w:color w:val="000000" w:themeColor="text1"/>
+                <w:sz w:val="24"/>
+                <w:szCs w:val="24"/>
+              </w:rPr>
+            </w:pPr>
+            <w:r>
+              <w:rPr>
+                <w:rFonts w:ascii="Times New Roman" w:eastAsia="Times New Roman" w:hAnsi="Times New Roman" w:cs="Times New Roman"/>
+                <w:color w:val="000000" w:themeColor="text1"/>
+                <w:sz w:val="24"/>
+                <w:szCs w:val="24"/>
+              </w:rPr>
+              <w:t>Khách hàng, Admin nhấn vào nút đăng xuất để thoát khỏi trang web khi công cần sử dụng</w:t>
             </w:r>
           </w:p>
         </w:tc>
@@ -10013,6 +10226,12 @@
                 <w:rFonts w:ascii="Times New Roman" w:hAnsi="Times New Roman" w:cs="Times New Roman"/>
               </w:rPr>
               <w:br/>
+            </w:r>
+            <w:r>
+              <w:rPr>
+                <w:rFonts w:ascii="Times New Roman" w:hAnsi="Times New Roman" w:cs="Times New Roman"/>
+              </w:rPr>
+              <w:t>H</w:t>
             </w:r>
           </w:p>
         </w:tc>
@@ -10036,14 +10255,14 @@
             <w:pPr>
               <w:jc w:val="center"/>
               <w:rPr>
-                <w:rFonts w:ascii="Times New Roman" w:hAnsi="Times New Roman" w:cs="Times New Roman"/>
-              </w:rPr>
-            </w:pPr>
-            <w:r>
-              <w:rPr>
-                <w:rFonts w:ascii="Times New Roman" w:eastAsia="Times New Roman" w:hAnsi="Times New Roman" w:cs="Times New Roman"/>
-              </w:rPr>
-              <w:t>PB05</w:t>
+                <w:rFonts w:ascii="Times New Roman" w:eastAsia="Times New Roman" w:hAnsi="Times New Roman" w:cs="Times New Roman"/>
+              </w:rPr>
+            </w:pPr>
+            <w:r>
+              <w:rPr>
+                <w:rFonts w:ascii="Times New Roman" w:eastAsia="Times New Roman" w:hAnsi="Times New Roman" w:cs="Times New Roman"/>
+              </w:rPr>
+              <w:t>PB06</w:t>
             </w:r>
           </w:p>
         </w:tc>
@@ -10062,17 +10281,20 @@
             <w:pPr>
               <w:jc w:val="center"/>
               <w:rPr>
-                <w:rFonts w:ascii="Times New Roman" w:hAnsi="Times New Roman" w:cs="Times New Roman"/>
-              </w:rPr>
-            </w:pPr>
-            <w:r>
-              <w:rPr>
-                <w:rFonts w:ascii="Times New Roman" w:eastAsia="Times New Roman" w:hAnsi="Times New Roman" w:cs="Times New Roman"/>
-                <w:color w:val="000000" w:themeColor="text1"/>
-                <w:sz w:val="24"/>
-                <w:szCs w:val="24"/>
-              </w:rPr>
-              <w:t>Nhắn tin</w:t>
+                <w:rFonts w:ascii="Times New Roman" w:eastAsia="Times New Roman" w:hAnsi="Times New Roman" w:cs="Times New Roman"/>
+                <w:color w:val="000000" w:themeColor="text1"/>
+                <w:sz w:val="24"/>
+                <w:szCs w:val="24"/>
+              </w:rPr>
+            </w:pPr>
+            <w:r>
+              <w:rPr>
+                <w:rFonts w:ascii="Times New Roman" w:eastAsia="Times New Roman" w:hAnsi="Times New Roman" w:cs="Times New Roman"/>
+                <w:color w:val="000000" w:themeColor="text1"/>
+                <w:sz w:val="24"/>
+                <w:szCs w:val="24"/>
+              </w:rPr>
+              <w:t xml:space="preserve">Tìm kiếm sản phẩm </w:t>
             </w:r>
           </w:p>
         </w:tc>
@@ -10090,17 +10312,20 @@
           <w:p>
             <w:pPr>
               <w:rPr>
-                <w:rFonts w:ascii="Times New Roman" w:hAnsi="Times New Roman" w:cs="Times New Roman"/>
-              </w:rPr>
-            </w:pPr>
-            <w:r>
-              <w:rPr>
-                <w:rFonts w:ascii="Times New Roman" w:eastAsia="Times New Roman" w:hAnsi="Times New Roman" w:cs="Times New Roman"/>
-                <w:color w:val="000000" w:themeColor="text1"/>
-                <w:sz w:val="24"/>
-                <w:szCs w:val="24"/>
-              </w:rPr>
-              <w:t>Liên kết website với tin nhắn của Facebook để trao đổi trực tiếp giữa người bán và người mua thông qua tài khoản Facebook</w:t>
+                <w:rFonts w:ascii="Times New Roman" w:eastAsia="Times New Roman" w:hAnsi="Times New Roman" w:cs="Times New Roman"/>
+                <w:color w:val="000000" w:themeColor="text1"/>
+                <w:sz w:val="24"/>
+                <w:szCs w:val="24"/>
+              </w:rPr>
+            </w:pPr>
+            <w:r>
+              <w:rPr>
+                <w:rFonts w:ascii="Times New Roman" w:eastAsia="Times New Roman" w:hAnsi="Times New Roman" w:cs="Times New Roman"/>
+                <w:color w:val="000000" w:themeColor="text1"/>
+                <w:sz w:val="24"/>
+                <w:szCs w:val="24"/>
+              </w:rPr>
+              <w:t>Khách hàng có thể tim sản phẩm theo tên, theo danh mục được sắp xếp theo giá hoặc đánh giá sản phẩm (từ cao đến thấp, từ thấp đến cao)</w:t>
             </w:r>
           </w:p>
         </w:tc>
@@ -10122,6 +10347,12 @@
                 <w:rFonts w:ascii="Times New Roman" w:hAnsi="Times New Roman" w:cs="Times New Roman"/>
               </w:rPr>
             </w:pPr>
+            <w:r>
+              <w:rPr>
+                <w:rFonts w:ascii="Times New Roman" w:hAnsi="Times New Roman" w:cs="Times New Roman"/>
+              </w:rPr>
+              <w:t>H</w:t>
+            </w:r>
             <w:r>
               <w:rPr>
                 <w:rFonts w:ascii="Times New Roman" w:hAnsi="Times New Roman" w:cs="Times New Roman"/>
@@ -10150,14 +10381,14 @@
             <w:pPr>
               <w:jc w:val="center"/>
               <w:rPr>
-                <w:rFonts w:ascii="Times New Roman" w:hAnsi="Times New Roman" w:cs="Times New Roman"/>
-              </w:rPr>
-            </w:pPr>
-            <w:r>
-              <w:rPr>
-                <w:rFonts w:ascii="Times New Roman" w:eastAsia="Times New Roman" w:hAnsi="Times New Roman" w:cs="Times New Roman"/>
-              </w:rPr>
-              <w:t>PB06</w:t>
+                <w:rFonts w:ascii="Times New Roman" w:eastAsia="Times New Roman" w:hAnsi="Times New Roman" w:cs="Times New Roman"/>
+              </w:rPr>
+            </w:pPr>
+            <w:r>
+              <w:rPr>
+                <w:rFonts w:ascii="Times New Roman" w:eastAsia="Times New Roman" w:hAnsi="Times New Roman" w:cs="Times New Roman"/>
+              </w:rPr>
+              <w:t>PB07</w:t>
             </w:r>
           </w:p>
         </w:tc>
@@ -10176,17 +10407,20 @@
             <w:pPr>
               <w:jc w:val="center"/>
               <w:rPr>
-                <w:rFonts w:ascii="Times New Roman" w:hAnsi="Times New Roman" w:cs="Times New Roman"/>
-              </w:rPr>
-            </w:pPr>
-            <w:r>
-              <w:rPr>
-                <w:rFonts w:ascii="Times New Roman" w:eastAsia="Times New Roman" w:hAnsi="Times New Roman" w:cs="Times New Roman"/>
-                <w:color w:val="000000" w:themeColor="text1"/>
-                <w:sz w:val="24"/>
-                <w:szCs w:val="24"/>
-              </w:rPr>
-              <w:t>Quản lý sản phẩm</w:t>
+                <w:rFonts w:ascii="Times New Roman" w:eastAsia="Times New Roman" w:hAnsi="Times New Roman" w:cs="Times New Roman"/>
+                <w:color w:val="000000" w:themeColor="text1"/>
+                <w:sz w:val="24"/>
+                <w:szCs w:val="24"/>
+              </w:rPr>
+            </w:pPr>
+            <w:r>
+              <w:rPr>
+                <w:rFonts w:ascii="Times New Roman" w:eastAsia="Times New Roman" w:hAnsi="Times New Roman" w:cs="Times New Roman"/>
+                <w:color w:val="000000" w:themeColor="text1"/>
+                <w:sz w:val="24"/>
+                <w:szCs w:val="24"/>
+              </w:rPr>
+              <w:t xml:space="preserve">Xem danh sách sản phẩm </w:t>
             </w:r>
           </w:p>
         </w:tc>
@@ -10199,6 +10433,37 @@
               <w:bottom w:val="single" w:sz="6" w:space="0" w:color="000000" w:themeColor="text1"/>
               <w:right w:val="single" w:sz="6" w:space="0" w:color="000000" w:themeColor="text1"/>
             </w:tcBorders>
+            <w:vAlign w:val="center"/>
+          </w:tcPr>
+          <w:p>
+            <w:pPr>
+              <w:rPr>
+                <w:rFonts w:ascii="Times New Roman" w:eastAsia="Times New Roman" w:hAnsi="Times New Roman" w:cs="Times New Roman"/>
+                <w:color w:val="000000" w:themeColor="text1"/>
+                <w:sz w:val="24"/>
+                <w:szCs w:val="24"/>
+              </w:rPr>
+            </w:pPr>
+            <w:r>
+              <w:rPr>
+                <w:rFonts w:ascii="Times New Roman" w:eastAsia="Times New Roman" w:hAnsi="Times New Roman" w:cs="Times New Roman"/>
+                <w:color w:val="000000" w:themeColor="text1"/>
+                <w:sz w:val="24"/>
+                <w:szCs w:val="24"/>
+              </w:rPr>
+              <w:t>Khách hàng có thể xem danh sách các sản phẩm bao gồm tên và giá bán</w:t>
+            </w:r>
+          </w:p>
+        </w:tc>
+        <w:tc>
+          <w:tcPr>
+            <w:tcW w:w="1425" w:type="dxa"/>
+            <w:tcBorders>
+              <w:top w:val="single" w:sz="6" w:space="0" w:color="000000" w:themeColor="text1"/>
+              <w:left w:val="single" w:sz="6" w:space="0" w:color="000000" w:themeColor="text1"/>
+              <w:bottom w:val="single" w:sz="6" w:space="0" w:color="000000" w:themeColor="text1"/>
+              <w:right w:val="single" w:sz="6" w:space="0" w:color="000000" w:themeColor="text1"/>
+            </w:tcBorders>
             <w:shd w:val="clear" w:color="auto" w:fill="FFFFFF" w:themeFill="background1"/>
             <w:vAlign w:val="center"/>
           </w:tcPr>
@@ -10210,313 +10475,9 @@
             </w:pPr>
             <w:r>
               <w:rPr>
-                <w:rFonts w:ascii="Times New Roman" w:eastAsia="Times New Roman" w:hAnsi="Times New Roman" w:cs="Times New Roman"/>
-                <w:color w:val="000000" w:themeColor="text1"/>
-                <w:sz w:val="24"/>
-                <w:szCs w:val="24"/>
-              </w:rPr>
-              <w:t>Admin thêm, sửa, xóa tên sản phẩm, giá bán, hình ảnh, mô tả và video giới thiệu (nếu có) về sản phẩm muốn bán.</w:t>
-            </w:r>
-          </w:p>
-        </w:tc>
-        <w:tc>
-          <w:tcPr>
-            <w:tcW w:w="1425" w:type="dxa"/>
-            <w:tcBorders>
-              <w:top w:val="single" w:sz="6" w:space="0" w:color="000000" w:themeColor="text1"/>
-              <w:left w:val="single" w:sz="6" w:space="0" w:color="000000" w:themeColor="text1"/>
-              <w:bottom w:val="single" w:sz="6" w:space="0" w:color="000000" w:themeColor="text1"/>
-              <w:right w:val="single" w:sz="6" w:space="0" w:color="000000" w:themeColor="text1"/>
-            </w:tcBorders>
-            <w:shd w:val="clear" w:color="auto" w:fill="FFFFFF" w:themeFill="background1"/>
-            <w:vAlign w:val="center"/>
-          </w:tcPr>
-          <w:p>
-            <w:pPr>
-              <w:rPr>
-                <w:rFonts w:ascii="Times New Roman" w:hAnsi="Times New Roman" w:cs="Times New Roman"/>
-              </w:rPr>
-            </w:pPr>
-            <w:r>
-              <w:rPr>
-                <w:rFonts w:ascii="Times New Roman" w:hAnsi="Times New Roman" w:cs="Times New Roman"/>
-              </w:rPr>
-              <w:br/>
-            </w:r>
-          </w:p>
-        </w:tc>
-      </w:tr>
-      <w:tr>
-        <w:trPr>
-          <w:trHeight w:val="870"/>
-        </w:trPr>
-        <w:tc>
-          <w:tcPr>
-            <w:tcW w:w="735" w:type="dxa"/>
-            <w:tcBorders>
-              <w:top w:val="single" w:sz="6" w:space="0" w:color="000000" w:themeColor="text1"/>
-              <w:left w:val="single" w:sz="6" w:space="0" w:color="000000" w:themeColor="text1"/>
-              <w:bottom w:val="single" w:sz="6" w:space="0" w:color="000000" w:themeColor="text1"/>
-              <w:right w:val="single" w:sz="6" w:space="0" w:color="000000" w:themeColor="text1"/>
-            </w:tcBorders>
-            <w:vAlign w:val="center"/>
-          </w:tcPr>
-          <w:p>
-            <w:pPr>
-              <w:jc w:val="center"/>
-              <w:rPr>
-                <w:rFonts w:ascii="Times New Roman" w:hAnsi="Times New Roman" w:cs="Times New Roman"/>
-              </w:rPr>
-            </w:pPr>
-            <w:r>
-              <w:rPr>
-                <w:rFonts w:ascii="Times New Roman" w:eastAsia="Times New Roman" w:hAnsi="Times New Roman" w:cs="Times New Roman"/>
-              </w:rPr>
-              <w:t>PB07</w:t>
-            </w:r>
-          </w:p>
-        </w:tc>
-        <w:tc>
-          <w:tcPr>
-            <w:tcW w:w="1785" w:type="dxa"/>
-            <w:tcBorders>
-              <w:top w:val="single" w:sz="6" w:space="0" w:color="000000" w:themeColor="text1"/>
-              <w:left w:val="single" w:sz="6" w:space="0" w:color="000000" w:themeColor="text1"/>
-              <w:bottom w:val="single" w:sz="6" w:space="0" w:color="000000" w:themeColor="text1"/>
-              <w:right w:val="single" w:sz="6" w:space="0" w:color="000000" w:themeColor="text1"/>
-            </w:tcBorders>
-            <w:vAlign w:val="center"/>
-          </w:tcPr>
-          <w:p>
-            <w:pPr>
-              <w:jc w:val="center"/>
-              <w:rPr>
-                <w:rFonts w:ascii="Times New Roman" w:hAnsi="Times New Roman" w:cs="Times New Roman"/>
-              </w:rPr>
-            </w:pPr>
-            <w:r>
-              <w:rPr>
-                <w:rFonts w:ascii="Times New Roman" w:eastAsia="Times New Roman" w:hAnsi="Times New Roman" w:cs="Times New Roman"/>
-                <w:color w:val="000000" w:themeColor="text1"/>
-                <w:sz w:val="24"/>
-                <w:szCs w:val="24"/>
-              </w:rPr>
-              <w:t>Quản lý giỏ hàng</w:t>
-            </w:r>
-          </w:p>
-        </w:tc>
-        <w:tc>
-          <w:tcPr>
-            <w:tcW w:w="4620" w:type="dxa"/>
-            <w:tcBorders>
-              <w:top w:val="single" w:sz="6" w:space="0" w:color="000000" w:themeColor="text1"/>
-              <w:left w:val="single" w:sz="6" w:space="0" w:color="000000" w:themeColor="text1"/>
-              <w:bottom w:val="single" w:sz="6" w:space="0" w:color="000000" w:themeColor="text1"/>
-              <w:right w:val="single" w:sz="6" w:space="0" w:color="000000" w:themeColor="text1"/>
-            </w:tcBorders>
-            <w:shd w:val="clear" w:color="auto" w:fill="FFFFFF" w:themeFill="background1"/>
-            <w:vAlign w:val="center"/>
-          </w:tcPr>
-          <w:p>
-            <w:pPr>
-              <w:rPr>
-                <w:rFonts w:ascii="Times New Roman" w:hAnsi="Times New Roman" w:cs="Times New Roman"/>
-              </w:rPr>
-            </w:pPr>
-            <w:r>
-              <w:rPr>
-                <w:rFonts w:ascii="Times New Roman" w:eastAsia="Times New Roman" w:hAnsi="Times New Roman" w:cs="Times New Roman"/>
-                <w:color w:val="000000" w:themeColor="text1"/>
-                <w:sz w:val="24"/>
-                <w:szCs w:val="24"/>
-              </w:rPr>
-              <w:t xml:space="preserve">Khách hàng chọn sản phẩm theo danh mục, theo giá, theo đánh giá,... </w:t>
-            </w:r>
-            <w:r>
-              <w:rPr>
-                <w:rFonts w:ascii="Times New Roman" w:hAnsi="Times New Roman" w:cs="Times New Roman"/>
-              </w:rPr>
-              <w:br/>
-            </w:r>
-            <w:r>
-              <w:rPr>
-                <w:rFonts w:ascii="Times New Roman" w:eastAsia="Times New Roman" w:hAnsi="Times New Roman" w:cs="Times New Roman"/>
-                <w:color w:val="000000" w:themeColor="text1"/>
-                <w:sz w:val="24"/>
-                <w:szCs w:val="24"/>
-              </w:rPr>
-              <w:t>Khách hàng xem, sửa, xóa, số lượng, sản phẩm trong giỏ hàng.</w:t>
-            </w:r>
-          </w:p>
-          <w:p>
-            <w:pPr>
-              <w:rPr>
-                <w:rFonts w:ascii="Times New Roman" w:hAnsi="Times New Roman" w:cs="Times New Roman"/>
-              </w:rPr>
-            </w:pPr>
-            <w:r>
-              <w:rPr>
-                <w:rFonts w:ascii="Times New Roman" w:eastAsia="Times New Roman" w:hAnsi="Times New Roman" w:cs="Times New Roman"/>
-                <w:color w:val="000000" w:themeColor="text1"/>
-                <w:sz w:val="24"/>
-                <w:szCs w:val="24"/>
-              </w:rPr>
-              <w:t>Khách hàng xác nhận giỏ hàng, lựa chọn hình thức thanh toán, thông tin nhận hàng (người nhận, SĐT, địa chỉ nhận, …)</w:t>
-            </w:r>
-            <w:r>
-              <w:rPr>
-                <w:rFonts w:ascii="Times New Roman" w:hAnsi="Times New Roman" w:cs="Times New Roman"/>
-              </w:rPr>
-              <w:br/>
-            </w:r>
-            <w:r>
-              <w:rPr>
-                <w:rFonts w:ascii="Times New Roman" w:eastAsia="Times New Roman" w:hAnsi="Times New Roman" w:cs="Times New Roman"/>
-                <w:color w:val="000000" w:themeColor="text1"/>
-                <w:sz w:val="24"/>
-                <w:szCs w:val="24"/>
-              </w:rPr>
-              <w:t xml:space="preserve">Khách hàng có thể hủy đơn hàng và đưa ra lý do </w:t>
-            </w:r>
-          </w:p>
-        </w:tc>
-        <w:tc>
-          <w:tcPr>
-            <w:tcW w:w="1425" w:type="dxa"/>
-            <w:tcBorders>
-              <w:top w:val="single" w:sz="6" w:space="0" w:color="000000" w:themeColor="text1"/>
-              <w:left w:val="single" w:sz="6" w:space="0" w:color="000000" w:themeColor="text1"/>
-              <w:bottom w:val="single" w:sz="6" w:space="0" w:color="000000" w:themeColor="text1"/>
-              <w:right w:val="single" w:sz="6" w:space="0" w:color="000000" w:themeColor="text1"/>
-            </w:tcBorders>
-            <w:shd w:val="clear" w:color="auto" w:fill="FFFFFF" w:themeFill="background1"/>
-            <w:vAlign w:val="center"/>
-          </w:tcPr>
-          <w:p>
-            <w:pPr>
-              <w:rPr>
-                <w:rFonts w:ascii="Times New Roman" w:hAnsi="Times New Roman" w:cs="Times New Roman"/>
-              </w:rPr>
-            </w:pPr>
-            <w:r>
-              <w:rPr>
-                <w:rFonts w:ascii="Times New Roman" w:hAnsi="Times New Roman" w:cs="Times New Roman"/>
-              </w:rPr>
-              <w:br/>
-            </w:r>
-          </w:p>
-        </w:tc>
-      </w:tr>
-      <w:tr>
-        <w:trPr>
-          <w:trHeight w:val="1275"/>
-        </w:trPr>
-        <w:tc>
-          <w:tcPr>
-            <w:tcW w:w="735" w:type="dxa"/>
-            <w:tcBorders>
-              <w:top w:val="single" w:sz="6" w:space="0" w:color="000000" w:themeColor="text1"/>
-              <w:left w:val="single" w:sz="6" w:space="0" w:color="000000" w:themeColor="text1"/>
-              <w:bottom w:val="single" w:sz="6" w:space="0" w:color="000000" w:themeColor="text1"/>
-              <w:right w:val="single" w:sz="6" w:space="0" w:color="000000" w:themeColor="text1"/>
-            </w:tcBorders>
-            <w:vAlign w:val="center"/>
-          </w:tcPr>
-          <w:p>
-            <w:pPr>
-              <w:jc w:val="center"/>
-              <w:rPr>
-                <w:rFonts w:ascii="Times New Roman" w:hAnsi="Times New Roman" w:cs="Times New Roman"/>
-              </w:rPr>
-            </w:pPr>
-            <w:r>
-              <w:rPr>
-                <w:rFonts w:ascii="Times New Roman" w:eastAsia="Times New Roman" w:hAnsi="Times New Roman" w:cs="Times New Roman"/>
-              </w:rPr>
-              <w:t>PB08</w:t>
-            </w:r>
-          </w:p>
-        </w:tc>
-        <w:tc>
-          <w:tcPr>
-            <w:tcW w:w="1785" w:type="dxa"/>
-            <w:tcBorders>
-              <w:top w:val="single" w:sz="6" w:space="0" w:color="000000" w:themeColor="text1"/>
-              <w:left w:val="single" w:sz="6" w:space="0" w:color="000000" w:themeColor="text1"/>
-              <w:bottom w:val="single" w:sz="6" w:space="0" w:color="000000" w:themeColor="text1"/>
-              <w:right w:val="single" w:sz="6" w:space="0" w:color="000000" w:themeColor="text1"/>
-            </w:tcBorders>
-            <w:vAlign w:val="center"/>
-          </w:tcPr>
-          <w:p>
-            <w:pPr>
-              <w:jc w:val="center"/>
-              <w:rPr>
-                <w:rFonts w:ascii="Times New Roman" w:hAnsi="Times New Roman" w:cs="Times New Roman"/>
-              </w:rPr>
-            </w:pPr>
-            <w:r>
-              <w:rPr>
-                <w:rFonts w:ascii="Times New Roman" w:eastAsia="Times New Roman" w:hAnsi="Times New Roman" w:cs="Times New Roman"/>
-                <w:color w:val="000000" w:themeColor="text1"/>
-                <w:sz w:val="24"/>
-                <w:szCs w:val="24"/>
-              </w:rPr>
-              <w:t>Theo dõi đơn hàng</w:t>
-            </w:r>
-          </w:p>
-        </w:tc>
-        <w:tc>
-          <w:tcPr>
-            <w:tcW w:w="4620" w:type="dxa"/>
-            <w:tcBorders>
-              <w:top w:val="single" w:sz="6" w:space="0" w:color="000000" w:themeColor="text1"/>
-              <w:left w:val="single" w:sz="6" w:space="0" w:color="000000" w:themeColor="text1"/>
-              <w:bottom w:val="single" w:sz="6" w:space="0" w:color="000000" w:themeColor="text1"/>
-              <w:right w:val="single" w:sz="6" w:space="0" w:color="000000" w:themeColor="text1"/>
-            </w:tcBorders>
-            <w:vAlign w:val="center"/>
-          </w:tcPr>
-          <w:p>
-            <w:pPr>
-              <w:rPr>
-                <w:rFonts w:ascii="Times New Roman" w:hAnsi="Times New Roman" w:cs="Times New Roman"/>
-              </w:rPr>
-            </w:pPr>
-            <w:r>
-              <w:rPr>
-                <w:rFonts w:ascii="Times New Roman" w:eastAsia="Times New Roman" w:hAnsi="Times New Roman" w:cs="Times New Roman"/>
-                <w:color w:val="000000" w:themeColor="text1"/>
-                <w:sz w:val="24"/>
-                <w:szCs w:val="24"/>
-              </w:rPr>
-              <w:t>Admin, khách hàng có thể theo dõi trạng thái đơn hàng sau khi đơn hàng được xác nhận.</w:t>
-            </w:r>
-          </w:p>
-        </w:tc>
-        <w:tc>
-          <w:tcPr>
-            <w:tcW w:w="1425" w:type="dxa"/>
-            <w:tcBorders>
-              <w:top w:val="single" w:sz="6" w:space="0" w:color="000000" w:themeColor="text1"/>
-              <w:left w:val="single" w:sz="6" w:space="0" w:color="000000" w:themeColor="text1"/>
-              <w:bottom w:val="single" w:sz="6" w:space="0" w:color="000000" w:themeColor="text1"/>
-              <w:right w:val="single" w:sz="6" w:space="0" w:color="000000" w:themeColor="text1"/>
-            </w:tcBorders>
-            <w:shd w:val="clear" w:color="auto" w:fill="FFFFFF" w:themeFill="background1"/>
-            <w:vAlign w:val="center"/>
-          </w:tcPr>
-          <w:p>
-            <w:pPr>
-              <w:rPr>
-                <w:rFonts w:ascii="Times New Roman" w:hAnsi="Times New Roman" w:cs="Times New Roman"/>
-              </w:rPr>
-            </w:pPr>
-            <w:r>
-              <w:rPr>
-                <w:rFonts w:ascii="Times New Roman" w:hAnsi="Times New Roman" w:cs="Times New Roman"/>
-              </w:rPr>
-              <w:br/>
+                <w:rFonts w:ascii="Times New Roman" w:hAnsi="Times New Roman" w:cs="Times New Roman"/>
+              </w:rPr>
+              <w:t>H</w:t>
             </w:r>
           </w:p>
         </w:tc>
@@ -10540,16 +10501,14 @@
             <w:pPr>
               <w:jc w:val="center"/>
               <w:rPr>
-                <w:rFonts w:ascii="Times New Roman" w:hAnsi="Times New Roman" w:cs="Times New Roman"/>
-              </w:rPr>
-            </w:pPr>
-            <w:r>
-              <w:rPr>
-                <w:rFonts w:ascii="Times New Roman" w:eastAsia="Times New Roman" w:hAnsi="Times New Roman" w:cs="Times New Roman"/>
-                <w:color w:val="000000" w:themeColor="text1"/>
-              </w:rPr>
-              <w:lastRenderedPageBreak/>
-              <w:t>PB09</w:t>
+                <w:rFonts w:ascii="Times New Roman" w:eastAsia="Times New Roman" w:hAnsi="Times New Roman" w:cs="Times New Roman"/>
+              </w:rPr>
+            </w:pPr>
+            <w:r>
+              <w:rPr>
+                <w:rFonts w:ascii="Times New Roman" w:eastAsia="Times New Roman" w:hAnsi="Times New Roman" w:cs="Times New Roman"/>
+              </w:rPr>
+              <w:t>PB08</w:t>
             </w:r>
           </w:p>
         </w:tc>
@@ -10568,17 +10527,20 @@
             <w:pPr>
               <w:jc w:val="center"/>
               <w:rPr>
-                <w:rFonts w:ascii="Times New Roman" w:hAnsi="Times New Roman" w:cs="Times New Roman"/>
-              </w:rPr>
-            </w:pPr>
-            <w:r>
-              <w:rPr>
-                <w:rFonts w:ascii="Times New Roman" w:eastAsia="Times New Roman" w:hAnsi="Times New Roman" w:cs="Times New Roman"/>
-                <w:color w:val="000000" w:themeColor="text1"/>
-                <w:sz w:val="24"/>
-                <w:szCs w:val="24"/>
-              </w:rPr>
-              <w:t>Đánh giá sản phẩm</w:t>
+                <w:rFonts w:ascii="Times New Roman" w:eastAsia="Times New Roman" w:hAnsi="Times New Roman" w:cs="Times New Roman"/>
+                <w:color w:val="000000" w:themeColor="text1"/>
+                <w:sz w:val="24"/>
+                <w:szCs w:val="24"/>
+              </w:rPr>
+            </w:pPr>
+            <w:r>
+              <w:rPr>
+                <w:rFonts w:ascii="Times New Roman" w:eastAsia="Times New Roman" w:hAnsi="Times New Roman" w:cs="Times New Roman"/>
+                <w:color w:val="000000" w:themeColor="text1"/>
+                <w:sz w:val="24"/>
+                <w:szCs w:val="24"/>
+              </w:rPr>
+              <w:t xml:space="preserve">Xem chi tiết sản phẩm </w:t>
             </w:r>
           </w:p>
         </w:tc>
@@ -10596,17 +10558,20 @@
           <w:p>
             <w:pPr>
               <w:rPr>
-                <w:rFonts w:ascii="Times New Roman" w:hAnsi="Times New Roman" w:cs="Times New Roman"/>
-              </w:rPr>
-            </w:pPr>
-            <w:r>
-              <w:rPr>
-                <w:rFonts w:ascii="Times New Roman" w:eastAsia="Times New Roman" w:hAnsi="Times New Roman" w:cs="Times New Roman"/>
-                <w:color w:val="000000" w:themeColor="text1"/>
-                <w:sz w:val="24"/>
-                <w:szCs w:val="24"/>
-              </w:rPr>
-              <w:t>Sau khi khách hàng nhận được sản phẩm và xác nhận trên website, khách hàng có thể thực hiện đánh giá sản phẩm (bằng text hoặc video)</w:t>
+                <w:rFonts w:ascii="Times New Roman" w:eastAsia="Times New Roman" w:hAnsi="Times New Roman" w:cs="Times New Roman"/>
+                <w:color w:val="000000" w:themeColor="text1"/>
+                <w:sz w:val="24"/>
+                <w:szCs w:val="24"/>
+              </w:rPr>
+            </w:pPr>
+            <w:r>
+              <w:rPr>
+                <w:rFonts w:ascii="Times New Roman" w:eastAsia="Times New Roman" w:hAnsi="Times New Roman" w:cs="Times New Roman"/>
+                <w:color w:val="000000" w:themeColor="text1"/>
+                <w:sz w:val="24"/>
+                <w:szCs w:val="24"/>
+              </w:rPr>
+              <w:t>Khách hàng khi chọn 1 sản phẩm có thể xem các thông tin sản phẩm bao gồm: Tên sản phẩm, mô tả, giá bán, đánh giá</w:t>
             </w:r>
           </w:p>
         </w:tc>
@@ -10632,14 +10597,14 @@
               <w:rPr>
                 <w:rFonts w:ascii="Times New Roman" w:hAnsi="Times New Roman" w:cs="Times New Roman"/>
               </w:rPr>
-              <w:br/>
+              <w:t>H</w:t>
             </w:r>
           </w:p>
         </w:tc>
       </w:tr>
       <w:tr>
         <w:trPr>
-          <w:trHeight w:val="1575"/>
+          <w:trHeight w:val="975"/>
         </w:trPr>
         <w:tc>
           <w:tcPr>
@@ -10656,7 +10621,134 @@
             <w:pPr>
               <w:jc w:val="center"/>
               <w:rPr>
-                <w:rFonts w:ascii="Times New Roman" w:hAnsi="Times New Roman" w:cs="Times New Roman"/>
+                <w:rFonts w:ascii="Times New Roman" w:eastAsia="Times New Roman" w:hAnsi="Times New Roman" w:cs="Times New Roman"/>
+              </w:rPr>
+            </w:pPr>
+            <w:r>
+              <w:rPr>
+                <w:rFonts w:ascii="Times New Roman" w:eastAsia="Times New Roman" w:hAnsi="Times New Roman" w:cs="Times New Roman"/>
+                <w:color w:val="000000" w:themeColor="text1"/>
+              </w:rPr>
+              <w:t>PB09</w:t>
+            </w:r>
+          </w:p>
+        </w:tc>
+        <w:tc>
+          <w:tcPr>
+            <w:tcW w:w="1785" w:type="dxa"/>
+            <w:tcBorders>
+              <w:top w:val="single" w:sz="6" w:space="0" w:color="000000" w:themeColor="text1"/>
+              <w:left w:val="single" w:sz="6" w:space="0" w:color="000000" w:themeColor="text1"/>
+              <w:bottom w:val="single" w:sz="6" w:space="0" w:color="000000" w:themeColor="text1"/>
+              <w:right w:val="single" w:sz="6" w:space="0" w:color="000000" w:themeColor="text1"/>
+            </w:tcBorders>
+            <w:vAlign w:val="center"/>
+          </w:tcPr>
+          <w:p>
+            <w:pPr>
+              <w:jc w:val="center"/>
+              <w:rPr>
+                <w:rFonts w:ascii="Times New Roman" w:eastAsia="Times New Roman" w:hAnsi="Times New Roman" w:cs="Times New Roman"/>
+                <w:color w:val="000000" w:themeColor="text1"/>
+                <w:sz w:val="24"/>
+                <w:szCs w:val="24"/>
+              </w:rPr>
+            </w:pPr>
+            <w:r>
+              <w:rPr>
+                <w:rFonts w:ascii="Times New Roman" w:eastAsia="Times New Roman" w:hAnsi="Times New Roman" w:cs="Times New Roman"/>
+                <w:color w:val="000000" w:themeColor="text1"/>
+                <w:sz w:val="24"/>
+                <w:szCs w:val="24"/>
+              </w:rPr>
+              <w:t>Chọn mua</w:t>
+            </w:r>
+          </w:p>
+        </w:tc>
+        <w:tc>
+          <w:tcPr>
+            <w:tcW w:w="4620" w:type="dxa"/>
+            <w:tcBorders>
+              <w:top w:val="single" w:sz="6" w:space="0" w:color="000000" w:themeColor="text1"/>
+              <w:left w:val="single" w:sz="6" w:space="0" w:color="000000" w:themeColor="text1"/>
+              <w:bottom w:val="single" w:sz="6" w:space="0" w:color="000000" w:themeColor="text1"/>
+              <w:right w:val="single" w:sz="6" w:space="0" w:color="000000" w:themeColor="text1"/>
+            </w:tcBorders>
+            <w:vAlign w:val="center"/>
+          </w:tcPr>
+          <w:p>
+            <w:pPr>
+              <w:rPr>
+                <w:rFonts w:ascii="Times New Roman" w:eastAsia="Times New Roman" w:hAnsi="Times New Roman" w:cs="Times New Roman"/>
+                <w:color w:val="000000" w:themeColor="text1"/>
+                <w:sz w:val="24"/>
+                <w:szCs w:val="24"/>
+              </w:rPr>
+            </w:pPr>
+            <w:r>
+              <w:rPr>
+                <w:rFonts w:ascii="Times New Roman" w:eastAsia="Times New Roman" w:hAnsi="Times New Roman" w:cs="Times New Roman"/>
+                <w:color w:val="000000" w:themeColor="text1"/>
+                <w:sz w:val="24"/>
+                <w:szCs w:val="24"/>
+              </w:rPr>
+              <w:t xml:space="preserve">Khách hàng chọn số lượng và nhấn mua website sẽ đưa sản phẩm được chọn vào giỏ hàng </w:t>
+            </w:r>
+          </w:p>
+        </w:tc>
+        <w:tc>
+          <w:tcPr>
+            <w:tcW w:w="1425" w:type="dxa"/>
+            <w:tcBorders>
+              <w:top w:val="single" w:sz="6" w:space="0" w:color="000000" w:themeColor="text1"/>
+              <w:left w:val="single" w:sz="6" w:space="0" w:color="000000" w:themeColor="text1"/>
+              <w:bottom w:val="single" w:sz="6" w:space="0" w:color="000000" w:themeColor="text1"/>
+              <w:right w:val="single" w:sz="6" w:space="0" w:color="000000" w:themeColor="text1"/>
+            </w:tcBorders>
+            <w:shd w:val="clear" w:color="auto" w:fill="FFFFFF" w:themeFill="background1"/>
+            <w:vAlign w:val="center"/>
+          </w:tcPr>
+          <w:p>
+            <w:pPr>
+              <w:rPr>
+                <w:rFonts w:ascii="Times New Roman" w:hAnsi="Times New Roman" w:cs="Times New Roman"/>
+              </w:rPr>
+            </w:pPr>
+            <w:r>
+              <w:rPr>
+                <w:rFonts w:ascii="Times New Roman" w:hAnsi="Times New Roman" w:cs="Times New Roman"/>
+              </w:rPr>
+              <w:t>H</w:t>
+            </w:r>
+            <w:r>
+              <w:rPr>
+                <w:rFonts w:ascii="Times New Roman" w:hAnsi="Times New Roman" w:cs="Times New Roman"/>
+              </w:rPr>
+              <w:br/>
+            </w:r>
+          </w:p>
+        </w:tc>
+      </w:tr>
+      <w:tr>
+        <w:trPr>
+          <w:trHeight w:val="975"/>
+        </w:trPr>
+        <w:tc>
+          <w:tcPr>
+            <w:tcW w:w="735" w:type="dxa"/>
+            <w:tcBorders>
+              <w:top w:val="single" w:sz="6" w:space="0" w:color="000000" w:themeColor="text1"/>
+              <w:left w:val="single" w:sz="6" w:space="0" w:color="000000" w:themeColor="text1"/>
+              <w:bottom w:val="single" w:sz="6" w:space="0" w:color="000000" w:themeColor="text1"/>
+              <w:right w:val="single" w:sz="6" w:space="0" w:color="000000" w:themeColor="text1"/>
+            </w:tcBorders>
+            <w:vAlign w:val="center"/>
+          </w:tcPr>
+          <w:p>
+            <w:pPr>
+              <w:jc w:val="center"/>
+              <w:rPr>
+                <w:rFonts w:ascii="Times New Roman" w:eastAsia="Times New Roman" w:hAnsi="Times New Roman" w:cs="Times New Roman"/>
               </w:rPr>
             </w:pPr>
             <w:r>
@@ -10682,17 +10774,20 @@
             <w:pPr>
               <w:jc w:val="center"/>
               <w:rPr>
-                <w:rFonts w:ascii="Times New Roman" w:hAnsi="Times New Roman" w:cs="Times New Roman"/>
-              </w:rPr>
-            </w:pPr>
-            <w:r>
-              <w:rPr>
-                <w:rFonts w:ascii="Times New Roman" w:eastAsia="Times New Roman" w:hAnsi="Times New Roman" w:cs="Times New Roman"/>
-                <w:color w:val="000000" w:themeColor="text1"/>
-                <w:sz w:val="24"/>
-                <w:szCs w:val="24"/>
-              </w:rPr>
-              <w:t xml:space="preserve">Thống kê </w:t>
+                <w:rFonts w:ascii="Times New Roman" w:eastAsia="Times New Roman" w:hAnsi="Times New Roman" w:cs="Times New Roman"/>
+                <w:color w:val="000000" w:themeColor="text1"/>
+                <w:sz w:val="24"/>
+                <w:szCs w:val="24"/>
+              </w:rPr>
+            </w:pPr>
+            <w:r>
+              <w:rPr>
+                <w:rFonts w:ascii="Times New Roman" w:eastAsia="Times New Roman" w:hAnsi="Times New Roman" w:cs="Times New Roman"/>
+                <w:color w:val="000000" w:themeColor="text1"/>
+                <w:sz w:val="24"/>
+                <w:szCs w:val="24"/>
+              </w:rPr>
+              <w:t>Xem giỏ hàng</w:t>
             </w:r>
           </w:p>
         </w:tc>
@@ -10710,19 +10805,35 @@
           <w:p>
             <w:pPr>
               <w:rPr>
-                <w:rFonts w:ascii="Times New Roman" w:hAnsi="Times New Roman" w:cs="Times New Roman"/>
-              </w:rPr>
-            </w:pPr>
-            <w:r>
-              <w:rPr>
-                <w:rFonts w:ascii="Times New Roman" w:eastAsia="Times New Roman" w:hAnsi="Times New Roman" w:cs="Times New Roman"/>
-                <w:color w:val="000000" w:themeColor="text1"/>
-                <w:sz w:val="24"/>
-                <w:szCs w:val="24"/>
-              </w:rPr>
-              <w:t xml:space="preserve">Admin có thể thống kê số lượng sản phẩm, loại sản phẩm, số đơn hàng được bán; số sản phẩm còn lại theo thời gian. </w:t>
-            </w:r>
-          </w:p>
+                <w:rFonts w:ascii="Times New Roman" w:eastAsia="Times New Roman" w:hAnsi="Times New Roman" w:cs="Times New Roman"/>
+                <w:color w:val="000000" w:themeColor="text1"/>
+                <w:sz w:val="24"/>
+                <w:szCs w:val="24"/>
+              </w:rPr>
+            </w:pPr>
+            <w:r>
+              <w:rPr>
+                <w:rFonts w:ascii="Times New Roman" w:eastAsia="Times New Roman" w:hAnsi="Times New Roman" w:cs="Times New Roman"/>
+                <w:color w:val="000000" w:themeColor="text1"/>
+                <w:sz w:val="24"/>
+                <w:szCs w:val="24"/>
+              </w:rPr>
+              <w:t xml:space="preserve">Khách hàng nhấn vào giỏ hàng có thể xem tên các sản phẩm, giá, số lượng của những sản phẩm mà mình chọn </w:t>
+            </w:r>
+          </w:p>
+        </w:tc>
+        <w:tc>
+          <w:tcPr>
+            <w:tcW w:w="1425" w:type="dxa"/>
+            <w:tcBorders>
+              <w:top w:val="single" w:sz="6" w:space="0" w:color="000000" w:themeColor="text1"/>
+              <w:left w:val="single" w:sz="6" w:space="0" w:color="000000" w:themeColor="text1"/>
+              <w:bottom w:val="single" w:sz="6" w:space="0" w:color="000000" w:themeColor="text1"/>
+              <w:right w:val="single" w:sz="6" w:space="0" w:color="000000" w:themeColor="text1"/>
+            </w:tcBorders>
+            <w:shd w:val="clear" w:color="auto" w:fill="FFFFFF" w:themeFill="background1"/>
+            <w:vAlign w:val="center"/>
+          </w:tcPr>
           <w:p>
             <w:pPr>
               <w:rPr>
@@ -10735,6 +10846,107 @@
               </w:rPr>
               <w:br/>
             </w:r>
+            <w:r>
+              <w:rPr>
+                <w:rFonts w:ascii="Times New Roman" w:hAnsi="Times New Roman" w:cs="Times New Roman"/>
+              </w:rPr>
+              <w:t>H</w:t>
+            </w:r>
+          </w:p>
+        </w:tc>
+      </w:tr>
+      <w:tr>
+        <w:trPr>
+          <w:trHeight w:val="975"/>
+        </w:trPr>
+        <w:tc>
+          <w:tcPr>
+            <w:tcW w:w="735" w:type="dxa"/>
+            <w:tcBorders>
+              <w:top w:val="single" w:sz="6" w:space="0" w:color="000000" w:themeColor="text1"/>
+              <w:left w:val="single" w:sz="6" w:space="0" w:color="000000" w:themeColor="text1"/>
+              <w:bottom w:val="single" w:sz="6" w:space="0" w:color="000000" w:themeColor="text1"/>
+              <w:right w:val="single" w:sz="6" w:space="0" w:color="000000" w:themeColor="text1"/>
+            </w:tcBorders>
+            <w:vAlign w:val="center"/>
+          </w:tcPr>
+          <w:p>
+            <w:pPr>
+              <w:jc w:val="center"/>
+              <w:rPr>
+                <w:rFonts w:ascii="Times New Roman" w:eastAsia="Times New Roman" w:hAnsi="Times New Roman" w:cs="Times New Roman"/>
+              </w:rPr>
+            </w:pPr>
+            <w:r>
+              <w:rPr>
+                <w:rFonts w:ascii="Times New Roman" w:eastAsia="Times New Roman" w:hAnsi="Times New Roman" w:cs="Times New Roman"/>
+              </w:rPr>
+              <w:lastRenderedPageBreak/>
+              <w:t>PB11</w:t>
+            </w:r>
+          </w:p>
+        </w:tc>
+        <w:tc>
+          <w:tcPr>
+            <w:tcW w:w="1785" w:type="dxa"/>
+            <w:tcBorders>
+              <w:top w:val="single" w:sz="6" w:space="0" w:color="000000" w:themeColor="text1"/>
+              <w:left w:val="single" w:sz="6" w:space="0" w:color="000000" w:themeColor="text1"/>
+              <w:bottom w:val="single" w:sz="6" w:space="0" w:color="000000" w:themeColor="text1"/>
+              <w:right w:val="single" w:sz="6" w:space="0" w:color="000000" w:themeColor="text1"/>
+            </w:tcBorders>
+            <w:vAlign w:val="center"/>
+          </w:tcPr>
+          <w:p>
+            <w:pPr>
+              <w:jc w:val="center"/>
+              <w:rPr>
+                <w:rFonts w:ascii="Times New Roman" w:eastAsia="Times New Roman" w:hAnsi="Times New Roman" w:cs="Times New Roman"/>
+                <w:color w:val="000000" w:themeColor="text1"/>
+                <w:sz w:val="24"/>
+                <w:szCs w:val="24"/>
+              </w:rPr>
+            </w:pPr>
+            <w:r>
+              <w:rPr>
+                <w:rFonts w:ascii="Times New Roman" w:eastAsia="Times New Roman" w:hAnsi="Times New Roman" w:cs="Times New Roman"/>
+                <w:color w:val="000000" w:themeColor="text1"/>
+                <w:sz w:val="24"/>
+                <w:szCs w:val="24"/>
+              </w:rPr>
+              <w:t xml:space="preserve">Cập nhật giỏ hàng </w:t>
+            </w:r>
+          </w:p>
+        </w:tc>
+        <w:tc>
+          <w:tcPr>
+            <w:tcW w:w="4620" w:type="dxa"/>
+            <w:tcBorders>
+              <w:top w:val="single" w:sz="6" w:space="0" w:color="000000" w:themeColor="text1"/>
+              <w:left w:val="single" w:sz="6" w:space="0" w:color="000000" w:themeColor="text1"/>
+              <w:bottom w:val="single" w:sz="6" w:space="0" w:color="000000" w:themeColor="text1"/>
+              <w:right w:val="single" w:sz="6" w:space="0" w:color="000000" w:themeColor="text1"/>
+            </w:tcBorders>
+            <w:vAlign w:val="center"/>
+          </w:tcPr>
+          <w:p>
+            <w:pPr>
+              <w:rPr>
+                <w:rFonts w:ascii="Times New Roman" w:eastAsia="Times New Roman" w:hAnsi="Times New Roman" w:cs="Times New Roman"/>
+                <w:color w:val="000000" w:themeColor="text1"/>
+                <w:sz w:val="24"/>
+                <w:szCs w:val="24"/>
+              </w:rPr>
+            </w:pPr>
+            <w:r>
+              <w:rPr>
+                <w:rFonts w:ascii="Times New Roman" w:eastAsia="Times New Roman" w:hAnsi="Times New Roman" w:cs="Times New Roman"/>
+                <w:color w:val="000000" w:themeColor="text1"/>
+                <w:sz w:val="24"/>
+                <w:szCs w:val="24"/>
+              </w:rPr>
+              <w:t xml:space="preserve">Khách hàng nhấn vào giỏ hàng có thể thực hiện thêm, sửa, xóa số lượng, các sản phẩm trong giỏ </w:t>
+            </w:r>
           </w:p>
         </w:tc>
         <w:tc>
@@ -10755,6 +10967,1278 @@
                 <w:rFonts w:ascii="Times New Roman" w:hAnsi="Times New Roman" w:cs="Times New Roman"/>
               </w:rPr>
             </w:pPr>
+            <w:r>
+              <w:rPr>
+                <w:rFonts w:ascii="Times New Roman" w:hAnsi="Times New Roman" w:cs="Times New Roman"/>
+              </w:rPr>
+              <w:t>H</w:t>
+            </w:r>
+            <w:r>
+              <w:rPr>
+                <w:rFonts w:ascii="Times New Roman" w:hAnsi="Times New Roman" w:cs="Times New Roman"/>
+              </w:rPr>
+              <w:br/>
+            </w:r>
+          </w:p>
+        </w:tc>
+      </w:tr>
+      <w:tr>
+        <w:trPr>
+          <w:trHeight w:val="975"/>
+        </w:trPr>
+        <w:tc>
+          <w:tcPr>
+            <w:tcW w:w="735" w:type="dxa"/>
+            <w:tcBorders>
+              <w:top w:val="single" w:sz="6" w:space="0" w:color="000000" w:themeColor="text1"/>
+              <w:left w:val="single" w:sz="6" w:space="0" w:color="000000" w:themeColor="text1"/>
+              <w:bottom w:val="single" w:sz="6" w:space="0" w:color="000000" w:themeColor="text1"/>
+              <w:right w:val="single" w:sz="6" w:space="0" w:color="000000" w:themeColor="text1"/>
+            </w:tcBorders>
+            <w:vAlign w:val="center"/>
+          </w:tcPr>
+          <w:p>
+            <w:pPr>
+              <w:jc w:val="center"/>
+              <w:rPr>
+                <w:rFonts w:ascii="Times New Roman" w:eastAsia="Times New Roman" w:hAnsi="Times New Roman" w:cs="Times New Roman"/>
+              </w:rPr>
+            </w:pPr>
+            <w:r>
+              <w:rPr>
+                <w:rFonts w:ascii="Times New Roman" w:eastAsia="Times New Roman" w:hAnsi="Times New Roman" w:cs="Times New Roman"/>
+              </w:rPr>
+              <w:t>PB12</w:t>
+            </w:r>
+          </w:p>
+        </w:tc>
+        <w:tc>
+          <w:tcPr>
+            <w:tcW w:w="1785" w:type="dxa"/>
+            <w:tcBorders>
+              <w:top w:val="single" w:sz="6" w:space="0" w:color="000000" w:themeColor="text1"/>
+              <w:left w:val="single" w:sz="6" w:space="0" w:color="000000" w:themeColor="text1"/>
+              <w:bottom w:val="single" w:sz="6" w:space="0" w:color="000000" w:themeColor="text1"/>
+              <w:right w:val="single" w:sz="6" w:space="0" w:color="000000" w:themeColor="text1"/>
+            </w:tcBorders>
+            <w:vAlign w:val="center"/>
+          </w:tcPr>
+          <w:p>
+            <w:pPr>
+              <w:jc w:val="center"/>
+              <w:rPr>
+                <w:rFonts w:ascii="Times New Roman" w:eastAsia="Times New Roman" w:hAnsi="Times New Roman" w:cs="Times New Roman"/>
+                <w:color w:val="000000" w:themeColor="text1"/>
+                <w:sz w:val="24"/>
+                <w:szCs w:val="24"/>
+              </w:rPr>
+            </w:pPr>
+            <w:r>
+              <w:rPr>
+                <w:rFonts w:ascii="Times New Roman" w:eastAsia="Times New Roman" w:hAnsi="Times New Roman" w:cs="Times New Roman"/>
+                <w:color w:val="000000" w:themeColor="text1"/>
+                <w:sz w:val="24"/>
+                <w:szCs w:val="24"/>
+              </w:rPr>
+              <w:t>Thanh toán</w:t>
+            </w:r>
+          </w:p>
+        </w:tc>
+        <w:tc>
+          <w:tcPr>
+            <w:tcW w:w="4620" w:type="dxa"/>
+            <w:tcBorders>
+              <w:top w:val="single" w:sz="6" w:space="0" w:color="000000" w:themeColor="text1"/>
+              <w:left w:val="single" w:sz="6" w:space="0" w:color="000000" w:themeColor="text1"/>
+              <w:bottom w:val="single" w:sz="6" w:space="0" w:color="000000" w:themeColor="text1"/>
+              <w:right w:val="single" w:sz="6" w:space="0" w:color="000000" w:themeColor="text1"/>
+            </w:tcBorders>
+            <w:vAlign w:val="center"/>
+          </w:tcPr>
+          <w:p>
+            <w:pPr>
+              <w:rPr>
+                <w:rFonts w:ascii="Times New Roman" w:eastAsia="Times New Roman" w:hAnsi="Times New Roman" w:cs="Times New Roman"/>
+                <w:color w:val="000000" w:themeColor="text1"/>
+                <w:sz w:val="24"/>
+                <w:szCs w:val="24"/>
+              </w:rPr>
+            </w:pPr>
+            <w:r>
+              <w:rPr>
+                <w:rFonts w:ascii="Times New Roman" w:eastAsia="Times New Roman" w:hAnsi="Times New Roman" w:cs="Times New Roman"/>
+                <w:color w:val="000000" w:themeColor="text1"/>
+                <w:sz w:val="24"/>
+                <w:szCs w:val="24"/>
+              </w:rPr>
+              <w:t>Khách hàng nhấn vào thanh toán sẽ phải nhập các thông tin của người nhận bao gồm: Tên người nhận, địa chỉ nhận, số điện thoại.</w:t>
+            </w:r>
+          </w:p>
+        </w:tc>
+        <w:tc>
+          <w:tcPr>
+            <w:tcW w:w="1425" w:type="dxa"/>
+            <w:tcBorders>
+              <w:top w:val="single" w:sz="6" w:space="0" w:color="000000" w:themeColor="text1"/>
+              <w:left w:val="single" w:sz="6" w:space="0" w:color="000000" w:themeColor="text1"/>
+              <w:bottom w:val="single" w:sz="6" w:space="0" w:color="000000" w:themeColor="text1"/>
+              <w:right w:val="single" w:sz="6" w:space="0" w:color="000000" w:themeColor="text1"/>
+            </w:tcBorders>
+            <w:shd w:val="clear" w:color="auto" w:fill="FFFFFF" w:themeFill="background1"/>
+            <w:vAlign w:val="center"/>
+          </w:tcPr>
+          <w:p>
+            <w:pPr>
+              <w:rPr>
+                <w:rFonts w:ascii="Times New Roman" w:hAnsi="Times New Roman" w:cs="Times New Roman"/>
+              </w:rPr>
+            </w:pPr>
+            <w:r>
+              <w:rPr>
+                <w:rFonts w:ascii="Times New Roman" w:hAnsi="Times New Roman" w:cs="Times New Roman"/>
+              </w:rPr>
+              <w:t>H</w:t>
+            </w:r>
+            <w:r>
+              <w:rPr>
+                <w:rFonts w:ascii="Times New Roman" w:hAnsi="Times New Roman" w:cs="Times New Roman"/>
+              </w:rPr>
+              <w:br/>
+            </w:r>
+          </w:p>
+        </w:tc>
+      </w:tr>
+      <w:tr>
+        <w:trPr>
+          <w:trHeight w:val="975"/>
+        </w:trPr>
+        <w:tc>
+          <w:tcPr>
+            <w:tcW w:w="735" w:type="dxa"/>
+            <w:tcBorders>
+              <w:top w:val="single" w:sz="6" w:space="0" w:color="000000" w:themeColor="text1"/>
+              <w:left w:val="single" w:sz="6" w:space="0" w:color="000000" w:themeColor="text1"/>
+              <w:bottom w:val="single" w:sz="6" w:space="0" w:color="000000" w:themeColor="text1"/>
+              <w:right w:val="single" w:sz="6" w:space="0" w:color="000000" w:themeColor="text1"/>
+            </w:tcBorders>
+            <w:vAlign w:val="center"/>
+          </w:tcPr>
+          <w:p>
+            <w:pPr>
+              <w:jc w:val="center"/>
+              <w:rPr>
+                <w:rFonts w:ascii="Times New Roman" w:eastAsia="Times New Roman" w:hAnsi="Times New Roman" w:cs="Times New Roman"/>
+              </w:rPr>
+            </w:pPr>
+            <w:r>
+              <w:rPr>
+                <w:rFonts w:ascii="Times New Roman" w:eastAsia="Times New Roman" w:hAnsi="Times New Roman" w:cs="Times New Roman"/>
+              </w:rPr>
+              <w:t>PB13</w:t>
+            </w:r>
+          </w:p>
+        </w:tc>
+        <w:tc>
+          <w:tcPr>
+            <w:tcW w:w="1785" w:type="dxa"/>
+            <w:tcBorders>
+              <w:top w:val="single" w:sz="6" w:space="0" w:color="000000" w:themeColor="text1"/>
+              <w:left w:val="single" w:sz="6" w:space="0" w:color="000000" w:themeColor="text1"/>
+              <w:bottom w:val="single" w:sz="6" w:space="0" w:color="000000" w:themeColor="text1"/>
+              <w:right w:val="single" w:sz="6" w:space="0" w:color="000000" w:themeColor="text1"/>
+            </w:tcBorders>
+            <w:vAlign w:val="center"/>
+          </w:tcPr>
+          <w:p>
+            <w:pPr>
+              <w:jc w:val="center"/>
+              <w:rPr>
+                <w:rFonts w:ascii="Times New Roman" w:eastAsia="Times New Roman" w:hAnsi="Times New Roman" w:cs="Times New Roman"/>
+                <w:color w:val="000000" w:themeColor="text1"/>
+                <w:sz w:val="24"/>
+                <w:szCs w:val="24"/>
+              </w:rPr>
+            </w:pPr>
+            <w:r>
+              <w:rPr>
+                <w:rFonts w:ascii="Times New Roman" w:eastAsia="Times New Roman" w:hAnsi="Times New Roman" w:cs="Times New Roman"/>
+                <w:color w:val="000000" w:themeColor="text1"/>
+                <w:sz w:val="24"/>
+                <w:szCs w:val="24"/>
+              </w:rPr>
+              <w:t>Hủy đơn</w:t>
+            </w:r>
+          </w:p>
+        </w:tc>
+        <w:tc>
+          <w:tcPr>
+            <w:tcW w:w="4620" w:type="dxa"/>
+            <w:tcBorders>
+              <w:top w:val="single" w:sz="6" w:space="0" w:color="000000" w:themeColor="text1"/>
+              <w:left w:val="single" w:sz="6" w:space="0" w:color="000000" w:themeColor="text1"/>
+              <w:bottom w:val="single" w:sz="6" w:space="0" w:color="000000" w:themeColor="text1"/>
+              <w:right w:val="single" w:sz="6" w:space="0" w:color="000000" w:themeColor="text1"/>
+            </w:tcBorders>
+            <w:vAlign w:val="center"/>
+          </w:tcPr>
+          <w:p>
+            <w:pPr>
+              <w:rPr>
+                <w:rFonts w:ascii="Times New Roman" w:eastAsia="Times New Roman" w:hAnsi="Times New Roman" w:cs="Times New Roman"/>
+                <w:color w:val="000000" w:themeColor="text1"/>
+                <w:sz w:val="24"/>
+                <w:szCs w:val="24"/>
+              </w:rPr>
+            </w:pPr>
+            <w:r>
+              <w:rPr>
+                <w:rFonts w:ascii="Times New Roman" w:eastAsia="Times New Roman" w:hAnsi="Times New Roman" w:cs="Times New Roman"/>
+                <w:color w:val="000000" w:themeColor="text1"/>
+                <w:sz w:val="24"/>
+                <w:szCs w:val="24"/>
+              </w:rPr>
+              <w:t>Khách hàng có thể hủy đơn hàng trước khi admin xác nhận đơn hàng và giao đi</w:t>
+            </w:r>
+          </w:p>
+        </w:tc>
+        <w:tc>
+          <w:tcPr>
+            <w:tcW w:w="1425" w:type="dxa"/>
+            <w:tcBorders>
+              <w:top w:val="single" w:sz="6" w:space="0" w:color="000000" w:themeColor="text1"/>
+              <w:left w:val="single" w:sz="6" w:space="0" w:color="000000" w:themeColor="text1"/>
+              <w:bottom w:val="single" w:sz="6" w:space="0" w:color="000000" w:themeColor="text1"/>
+              <w:right w:val="single" w:sz="6" w:space="0" w:color="000000" w:themeColor="text1"/>
+            </w:tcBorders>
+            <w:shd w:val="clear" w:color="auto" w:fill="FFFFFF" w:themeFill="background1"/>
+            <w:vAlign w:val="center"/>
+          </w:tcPr>
+          <w:p>
+            <w:pPr>
+              <w:rPr>
+                <w:rFonts w:ascii="Times New Roman" w:hAnsi="Times New Roman" w:cs="Times New Roman"/>
+              </w:rPr>
+            </w:pPr>
+            <w:r>
+              <w:rPr>
+                <w:rFonts w:ascii="Times New Roman" w:hAnsi="Times New Roman" w:cs="Times New Roman"/>
+              </w:rPr>
+              <w:t>H</w:t>
+            </w:r>
+            <w:r>
+              <w:rPr>
+                <w:rFonts w:ascii="Times New Roman" w:hAnsi="Times New Roman" w:cs="Times New Roman"/>
+              </w:rPr>
+              <w:br/>
+            </w:r>
+          </w:p>
+        </w:tc>
+      </w:tr>
+      <w:tr>
+        <w:trPr>
+          <w:trHeight w:val="975"/>
+        </w:trPr>
+        <w:tc>
+          <w:tcPr>
+            <w:tcW w:w="735" w:type="dxa"/>
+            <w:tcBorders>
+              <w:top w:val="single" w:sz="6" w:space="0" w:color="000000" w:themeColor="text1"/>
+              <w:left w:val="single" w:sz="6" w:space="0" w:color="000000" w:themeColor="text1"/>
+              <w:bottom w:val="single" w:sz="6" w:space="0" w:color="000000" w:themeColor="text1"/>
+              <w:right w:val="single" w:sz="6" w:space="0" w:color="000000" w:themeColor="text1"/>
+            </w:tcBorders>
+            <w:vAlign w:val="center"/>
+          </w:tcPr>
+          <w:p>
+            <w:pPr>
+              <w:jc w:val="center"/>
+              <w:rPr>
+                <w:rFonts w:ascii="Times New Roman" w:eastAsia="Times New Roman" w:hAnsi="Times New Roman" w:cs="Times New Roman"/>
+              </w:rPr>
+            </w:pPr>
+            <w:r>
+              <w:rPr>
+                <w:rFonts w:ascii="Times New Roman" w:eastAsia="Times New Roman" w:hAnsi="Times New Roman" w:cs="Times New Roman"/>
+              </w:rPr>
+              <w:t>PB14</w:t>
+            </w:r>
+          </w:p>
+        </w:tc>
+        <w:tc>
+          <w:tcPr>
+            <w:tcW w:w="1785" w:type="dxa"/>
+            <w:tcBorders>
+              <w:top w:val="single" w:sz="6" w:space="0" w:color="000000" w:themeColor="text1"/>
+              <w:left w:val="single" w:sz="6" w:space="0" w:color="000000" w:themeColor="text1"/>
+              <w:bottom w:val="single" w:sz="6" w:space="0" w:color="000000" w:themeColor="text1"/>
+              <w:right w:val="single" w:sz="6" w:space="0" w:color="000000" w:themeColor="text1"/>
+            </w:tcBorders>
+            <w:vAlign w:val="center"/>
+          </w:tcPr>
+          <w:p>
+            <w:pPr>
+              <w:jc w:val="center"/>
+              <w:rPr>
+                <w:rFonts w:ascii="Times New Roman" w:eastAsia="Times New Roman" w:hAnsi="Times New Roman" w:cs="Times New Roman"/>
+                <w:color w:val="000000" w:themeColor="text1"/>
+                <w:sz w:val="24"/>
+                <w:szCs w:val="24"/>
+              </w:rPr>
+            </w:pPr>
+            <w:r>
+              <w:rPr>
+                <w:rFonts w:ascii="Times New Roman" w:eastAsia="Times New Roman" w:hAnsi="Times New Roman" w:cs="Times New Roman"/>
+                <w:color w:val="000000" w:themeColor="text1"/>
+                <w:sz w:val="24"/>
+                <w:szCs w:val="24"/>
+              </w:rPr>
+              <w:t>Nhắn tin</w:t>
+            </w:r>
+          </w:p>
+        </w:tc>
+        <w:tc>
+          <w:tcPr>
+            <w:tcW w:w="4620" w:type="dxa"/>
+            <w:tcBorders>
+              <w:top w:val="single" w:sz="6" w:space="0" w:color="000000" w:themeColor="text1"/>
+              <w:left w:val="single" w:sz="6" w:space="0" w:color="000000" w:themeColor="text1"/>
+              <w:bottom w:val="single" w:sz="6" w:space="0" w:color="000000" w:themeColor="text1"/>
+              <w:right w:val="single" w:sz="6" w:space="0" w:color="000000" w:themeColor="text1"/>
+            </w:tcBorders>
+            <w:vAlign w:val="center"/>
+          </w:tcPr>
+          <w:p>
+            <w:pPr>
+              <w:rPr>
+                <w:rFonts w:ascii="Times New Roman" w:eastAsia="Times New Roman" w:hAnsi="Times New Roman" w:cs="Times New Roman"/>
+                <w:color w:val="000000" w:themeColor="text1"/>
+                <w:sz w:val="24"/>
+                <w:szCs w:val="24"/>
+              </w:rPr>
+            </w:pPr>
+            <w:r>
+              <w:rPr>
+                <w:rFonts w:ascii="Times New Roman" w:eastAsia="Times New Roman" w:hAnsi="Times New Roman" w:cs="Times New Roman"/>
+                <w:color w:val="000000" w:themeColor="text1"/>
+                <w:sz w:val="24"/>
+                <w:szCs w:val="24"/>
+              </w:rPr>
+              <w:t>Khách hàng có thể nhấn vào tin nhắn trên website để liên kết với tài khoản Facebook của mình trao đổi thông tin với người bán</w:t>
+            </w:r>
+          </w:p>
+        </w:tc>
+        <w:tc>
+          <w:tcPr>
+            <w:tcW w:w="1425" w:type="dxa"/>
+            <w:tcBorders>
+              <w:top w:val="single" w:sz="6" w:space="0" w:color="000000" w:themeColor="text1"/>
+              <w:left w:val="single" w:sz="6" w:space="0" w:color="000000" w:themeColor="text1"/>
+              <w:bottom w:val="single" w:sz="6" w:space="0" w:color="000000" w:themeColor="text1"/>
+              <w:right w:val="single" w:sz="6" w:space="0" w:color="000000" w:themeColor="text1"/>
+            </w:tcBorders>
+            <w:shd w:val="clear" w:color="auto" w:fill="FFFFFF" w:themeFill="background1"/>
+            <w:vAlign w:val="center"/>
+          </w:tcPr>
+          <w:p>
+            <w:pPr>
+              <w:rPr>
+                <w:rFonts w:ascii="Times New Roman" w:hAnsi="Times New Roman" w:cs="Times New Roman"/>
+              </w:rPr>
+            </w:pPr>
+            <w:r>
+              <w:rPr>
+                <w:rFonts w:ascii="Times New Roman" w:hAnsi="Times New Roman" w:cs="Times New Roman"/>
+              </w:rPr>
+              <w:t>M</w:t>
+            </w:r>
+            <w:r>
+              <w:rPr>
+                <w:rFonts w:ascii="Times New Roman" w:hAnsi="Times New Roman" w:cs="Times New Roman"/>
+              </w:rPr>
+              <w:br/>
+            </w:r>
+          </w:p>
+        </w:tc>
+      </w:tr>
+      <w:tr>
+        <w:trPr>
+          <w:trHeight w:val="975"/>
+        </w:trPr>
+        <w:tc>
+          <w:tcPr>
+            <w:tcW w:w="735" w:type="dxa"/>
+            <w:tcBorders>
+              <w:top w:val="single" w:sz="6" w:space="0" w:color="000000" w:themeColor="text1"/>
+              <w:left w:val="single" w:sz="6" w:space="0" w:color="000000" w:themeColor="text1"/>
+              <w:bottom w:val="single" w:sz="6" w:space="0" w:color="000000" w:themeColor="text1"/>
+              <w:right w:val="single" w:sz="6" w:space="0" w:color="000000" w:themeColor="text1"/>
+            </w:tcBorders>
+            <w:vAlign w:val="center"/>
+          </w:tcPr>
+          <w:p>
+            <w:pPr>
+              <w:jc w:val="center"/>
+              <w:rPr>
+                <w:rFonts w:ascii="Times New Roman" w:eastAsia="Times New Roman" w:hAnsi="Times New Roman" w:cs="Times New Roman"/>
+              </w:rPr>
+            </w:pPr>
+            <w:r>
+              <w:rPr>
+                <w:rFonts w:ascii="Times New Roman" w:eastAsia="Times New Roman" w:hAnsi="Times New Roman" w:cs="Times New Roman"/>
+              </w:rPr>
+              <w:t>PB15</w:t>
+            </w:r>
+          </w:p>
+        </w:tc>
+        <w:tc>
+          <w:tcPr>
+            <w:tcW w:w="1785" w:type="dxa"/>
+            <w:tcBorders>
+              <w:top w:val="single" w:sz="6" w:space="0" w:color="000000" w:themeColor="text1"/>
+              <w:left w:val="single" w:sz="6" w:space="0" w:color="000000" w:themeColor="text1"/>
+              <w:bottom w:val="single" w:sz="6" w:space="0" w:color="000000" w:themeColor="text1"/>
+              <w:right w:val="single" w:sz="6" w:space="0" w:color="000000" w:themeColor="text1"/>
+            </w:tcBorders>
+            <w:vAlign w:val="center"/>
+          </w:tcPr>
+          <w:p>
+            <w:pPr>
+              <w:jc w:val="center"/>
+              <w:rPr>
+                <w:rFonts w:ascii="Times New Roman" w:eastAsia="Times New Roman" w:hAnsi="Times New Roman" w:cs="Times New Roman"/>
+                <w:color w:val="000000" w:themeColor="text1"/>
+                <w:sz w:val="24"/>
+                <w:szCs w:val="24"/>
+              </w:rPr>
+            </w:pPr>
+            <w:r>
+              <w:rPr>
+                <w:rFonts w:ascii="Times New Roman" w:eastAsia="Times New Roman" w:hAnsi="Times New Roman" w:cs="Times New Roman"/>
+                <w:color w:val="000000" w:themeColor="text1"/>
+                <w:sz w:val="24"/>
+                <w:szCs w:val="24"/>
+              </w:rPr>
+              <w:t xml:space="preserve">Đánh giá sản phẩm </w:t>
+            </w:r>
+          </w:p>
+        </w:tc>
+        <w:tc>
+          <w:tcPr>
+            <w:tcW w:w="4620" w:type="dxa"/>
+            <w:tcBorders>
+              <w:top w:val="single" w:sz="6" w:space="0" w:color="000000" w:themeColor="text1"/>
+              <w:left w:val="single" w:sz="6" w:space="0" w:color="000000" w:themeColor="text1"/>
+              <w:bottom w:val="single" w:sz="6" w:space="0" w:color="000000" w:themeColor="text1"/>
+              <w:right w:val="single" w:sz="6" w:space="0" w:color="000000" w:themeColor="text1"/>
+            </w:tcBorders>
+            <w:vAlign w:val="center"/>
+          </w:tcPr>
+          <w:p>
+            <w:pPr>
+              <w:rPr>
+                <w:rFonts w:ascii="Times New Roman" w:eastAsia="Times New Roman" w:hAnsi="Times New Roman" w:cs="Times New Roman"/>
+                <w:color w:val="000000" w:themeColor="text1"/>
+                <w:sz w:val="24"/>
+                <w:szCs w:val="24"/>
+              </w:rPr>
+            </w:pPr>
+            <w:r>
+              <w:rPr>
+                <w:rFonts w:ascii="Times New Roman" w:eastAsia="Times New Roman" w:hAnsi="Times New Roman" w:cs="Times New Roman"/>
+                <w:color w:val="000000" w:themeColor="text1"/>
+                <w:sz w:val="24"/>
+                <w:szCs w:val="24"/>
+              </w:rPr>
+              <w:t xml:space="preserve">Khách hàng sao khi xác nhận đã nhận được sản phẩm có thể đánh giá </w:t>
+            </w:r>
+          </w:p>
+        </w:tc>
+        <w:tc>
+          <w:tcPr>
+            <w:tcW w:w="1425" w:type="dxa"/>
+            <w:tcBorders>
+              <w:top w:val="single" w:sz="6" w:space="0" w:color="000000" w:themeColor="text1"/>
+              <w:left w:val="single" w:sz="6" w:space="0" w:color="000000" w:themeColor="text1"/>
+              <w:bottom w:val="single" w:sz="6" w:space="0" w:color="000000" w:themeColor="text1"/>
+              <w:right w:val="single" w:sz="6" w:space="0" w:color="000000" w:themeColor="text1"/>
+            </w:tcBorders>
+            <w:shd w:val="clear" w:color="auto" w:fill="FFFFFF" w:themeFill="background1"/>
+            <w:vAlign w:val="center"/>
+          </w:tcPr>
+          <w:p>
+            <w:pPr>
+              <w:rPr>
+                <w:rFonts w:ascii="Times New Roman" w:hAnsi="Times New Roman" w:cs="Times New Roman"/>
+              </w:rPr>
+            </w:pPr>
+            <w:r>
+              <w:rPr>
+                <w:rFonts w:ascii="Times New Roman" w:hAnsi="Times New Roman" w:cs="Times New Roman"/>
+              </w:rPr>
+              <w:t>L</w:t>
+            </w:r>
+            <w:r>
+              <w:rPr>
+                <w:rFonts w:ascii="Times New Roman" w:hAnsi="Times New Roman" w:cs="Times New Roman"/>
+              </w:rPr>
+              <w:br/>
+            </w:r>
+          </w:p>
+        </w:tc>
+      </w:tr>
+      <w:tr>
+        <w:trPr>
+          <w:trHeight w:val="975"/>
+        </w:trPr>
+        <w:tc>
+          <w:tcPr>
+            <w:tcW w:w="735" w:type="dxa"/>
+            <w:tcBorders>
+              <w:top w:val="single" w:sz="6" w:space="0" w:color="000000" w:themeColor="text1"/>
+              <w:left w:val="single" w:sz="6" w:space="0" w:color="000000" w:themeColor="text1"/>
+              <w:bottom w:val="single" w:sz="6" w:space="0" w:color="000000" w:themeColor="text1"/>
+              <w:right w:val="single" w:sz="6" w:space="0" w:color="000000" w:themeColor="text1"/>
+            </w:tcBorders>
+            <w:vAlign w:val="center"/>
+          </w:tcPr>
+          <w:p>
+            <w:pPr>
+              <w:jc w:val="center"/>
+              <w:rPr>
+                <w:rFonts w:ascii="Times New Roman" w:eastAsia="Times New Roman" w:hAnsi="Times New Roman" w:cs="Times New Roman"/>
+              </w:rPr>
+            </w:pPr>
+            <w:r>
+              <w:rPr>
+                <w:rFonts w:ascii="Times New Roman" w:eastAsia="Times New Roman" w:hAnsi="Times New Roman" w:cs="Times New Roman"/>
+              </w:rPr>
+              <w:t>PB16</w:t>
+            </w:r>
+          </w:p>
+        </w:tc>
+        <w:tc>
+          <w:tcPr>
+            <w:tcW w:w="1785" w:type="dxa"/>
+            <w:tcBorders>
+              <w:top w:val="single" w:sz="6" w:space="0" w:color="000000" w:themeColor="text1"/>
+              <w:left w:val="single" w:sz="6" w:space="0" w:color="000000" w:themeColor="text1"/>
+              <w:bottom w:val="single" w:sz="6" w:space="0" w:color="000000" w:themeColor="text1"/>
+              <w:right w:val="single" w:sz="6" w:space="0" w:color="000000" w:themeColor="text1"/>
+            </w:tcBorders>
+            <w:vAlign w:val="center"/>
+          </w:tcPr>
+          <w:p>
+            <w:pPr>
+              <w:jc w:val="center"/>
+              <w:rPr>
+                <w:rFonts w:ascii="Times New Roman" w:eastAsia="Times New Roman" w:hAnsi="Times New Roman" w:cs="Times New Roman"/>
+                <w:color w:val="000000" w:themeColor="text1"/>
+                <w:sz w:val="24"/>
+                <w:szCs w:val="24"/>
+              </w:rPr>
+            </w:pPr>
+            <w:r>
+              <w:rPr>
+                <w:rFonts w:ascii="Times New Roman" w:eastAsia="Times New Roman" w:hAnsi="Times New Roman" w:cs="Times New Roman"/>
+                <w:color w:val="000000" w:themeColor="text1"/>
+                <w:sz w:val="24"/>
+                <w:szCs w:val="24"/>
+              </w:rPr>
+              <w:t>Quản lý sản phẩm</w:t>
+            </w:r>
+          </w:p>
+        </w:tc>
+        <w:tc>
+          <w:tcPr>
+            <w:tcW w:w="4620" w:type="dxa"/>
+            <w:tcBorders>
+              <w:top w:val="single" w:sz="6" w:space="0" w:color="000000" w:themeColor="text1"/>
+              <w:left w:val="single" w:sz="6" w:space="0" w:color="000000" w:themeColor="text1"/>
+              <w:bottom w:val="single" w:sz="6" w:space="0" w:color="000000" w:themeColor="text1"/>
+              <w:right w:val="single" w:sz="6" w:space="0" w:color="000000" w:themeColor="text1"/>
+            </w:tcBorders>
+            <w:vAlign w:val="center"/>
+          </w:tcPr>
+          <w:p>
+            <w:pPr>
+              <w:rPr>
+                <w:rFonts w:ascii="Times New Roman" w:eastAsia="Times New Roman" w:hAnsi="Times New Roman" w:cs="Times New Roman"/>
+                <w:color w:val="000000" w:themeColor="text1"/>
+                <w:sz w:val="24"/>
+                <w:szCs w:val="24"/>
+              </w:rPr>
+            </w:pPr>
+            <w:r>
+              <w:rPr>
+                <w:rFonts w:ascii="Times New Roman" w:eastAsia="Times New Roman" w:hAnsi="Times New Roman" w:cs="Times New Roman"/>
+                <w:color w:val="000000" w:themeColor="text1"/>
+                <w:sz w:val="24"/>
+                <w:szCs w:val="24"/>
+              </w:rPr>
+              <w:t>Admin thực hiện đăng sản phẩm mới, sửa sản phẩm, xóa sản phẩm không còn bán nữa.</w:t>
+            </w:r>
+          </w:p>
+        </w:tc>
+        <w:tc>
+          <w:tcPr>
+            <w:tcW w:w="1425" w:type="dxa"/>
+            <w:tcBorders>
+              <w:top w:val="single" w:sz="6" w:space="0" w:color="000000" w:themeColor="text1"/>
+              <w:left w:val="single" w:sz="6" w:space="0" w:color="000000" w:themeColor="text1"/>
+              <w:bottom w:val="single" w:sz="6" w:space="0" w:color="000000" w:themeColor="text1"/>
+              <w:right w:val="single" w:sz="6" w:space="0" w:color="000000" w:themeColor="text1"/>
+            </w:tcBorders>
+            <w:shd w:val="clear" w:color="auto" w:fill="FFFFFF" w:themeFill="background1"/>
+            <w:vAlign w:val="center"/>
+          </w:tcPr>
+          <w:p>
+            <w:pPr>
+              <w:rPr>
+                <w:rFonts w:ascii="Times New Roman" w:hAnsi="Times New Roman" w:cs="Times New Roman"/>
+              </w:rPr>
+            </w:pPr>
+            <w:r>
+              <w:rPr>
+                <w:rFonts w:ascii="Times New Roman" w:hAnsi="Times New Roman" w:cs="Times New Roman"/>
+              </w:rPr>
+              <w:t>H</w:t>
+            </w:r>
+            <w:r>
+              <w:rPr>
+                <w:rFonts w:ascii="Times New Roman" w:hAnsi="Times New Roman" w:cs="Times New Roman"/>
+              </w:rPr>
+              <w:br/>
+            </w:r>
+          </w:p>
+        </w:tc>
+      </w:tr>
+      <w:tr>
+        <w:trPr>
+          <w:trHeight w:val="975"/>
+        </w:trPr>
+        <w:tc>
+          <w:tcPr>
+            <w:tcW w:w="735" w:type="dxa"/>
+            <w:tcBorders>
+              <w:top w:val="single" w:sz="6" w:space="0" w:color="000000" w:themeColor="text1"/>
+              <w:left w:val="single" w:sz="6" w:space="0" w:color="000000" w:themeColor="text1"/>
+              <w:bottom w:val="single" w:sz="6" w:space="0" w:color="000000" w:themeColor="text1"/>
+              <w:right w:val="single" w:sz="6" w:space="0" w:color="000000" w:themeColor="text1"/>
+            </w:tcBorders>
+            <w:vAlign w:val="center"/>
+          </w:tcPr>
+          <w:p>
+            <w:pPr>
+              <w:jc w:val="center"/>
+              <w:rPr>
+                <w:rFonts w:ascii="Times New Roman" w:eastAsia="Times New Roman" w:hAnsi="Times New Roman" w:cs="Times New Roman"/>
+              </w:rPr>
+            </w:pPr>
+            <w:r>
+              <w:rPr>
+                <w:rFonts w:ascii="Times New Roman" w:eastAsia="Times New Roman" w:hAnsi="Times New Roman" w:cs="Times New Roman"/>
+              </w:rPr>
+              <w:t>PB17</w:t>
+            </w:r>
+          </w:p>
+        </w:tc>
+        <w:tc>
+          <w:tcPr>
+            <w:tcW w:w="1785" w:type="dxa"/>
+            <w:tcBorders>
+              <w:top w:val="single" w:sz="6" w:space="0" w:color="000000" w:themeColor="text1"/>
+              <w:left w:val="single" w:sz="6" w:space="0" w:color="000000" w:themeColor="text1"/>
+              <w:bottom w:val="single" w:sz="6" w:space="0" w:color="000000" w:themeColor="text1"/>
+              <w:right w:val="single" w:sz="6" w:space="0" w:color="000000" w:themeColor="text1"/>
+            </w:tcBorders>
+            <w:vAlign w:val="center"/>
+          </w:tcPr>
+          <w:p>
+            <w:pPr>
+              <w:jc w:val="center"/>
+              <w:rPr>
+                <w:rFonts w:ascii="Times New Roman" w:eastAsia="Times New Roman" w:hAnsi="Times New Roman" w:cs="Times New Roman"/>
+                <w:color w:val="000000" w:themeColor="text1"/>
+                <w:sz w:val="24"/>
+                <w:szCs w:val="24"/>
+              </w:rPr>
+            </w:pPr>
+            <w:r>
+              <w:rPr>
+                <w:rFonts w:ascii="Times New Roman" w:eastAsia="Times New Roman" w:hAnsi="Times New Roman" w:cs="Times New Roman"/>
+                <w:color w:val="000000" w:themeColor="text1"/>
+                <w:sz w:val="24"/>
+                <w:szCs w:val="24"/>
+              </w:rPr>
+              <w:t>Xử lý đơn hàng</w:t>
+            </w:r>
+          </w:p>
+        </w:tc>
+        <w:tc>
+          <w:tcPr>
+            <w:tcW w:w="4620" w:type="dxa"/>
+            <w:tcBorders>
+              <w:top w:val="single" w:sz="6" w:space="0" w:color="000000" w:themeColor="text1"/>
+              <w:left w:val="single" w:sz="6" w:space="0" w:color="000000" w:themeColor="text1"/>
+              <w:bottom w:val="single" w:sz="6" w:space="0" w:color="000000" w:themeColor="text1"/>
+              <w:right w:val="single" w:sz="6" w:space="0" w:color="000000" w:themeColor="text1"/>
+            </w:tcBorders>
+            <w:vAlign w:val="center"/>
+          </w:tcPr>
+          <w:p>
+            <w:pPr>
+              <w:rPr>
+                <w:rFonts w:ascii="Times New Roman" w:eastAsia="Times New Roman" w:hAnsi="Times New Roman" w:cs="Times New Roman"/>
+                <w:color w:val="000000" w:themeColor="text1"/>
+                <w:sz w:val="24"/>
+                <w:szCs w:val="24"/>
+              </w:rPr>
+            </w:pPr>
+            <w:r>
+              <w:rPr>
+                <w:rFonts w:ascii="Times New Roman" w:eastAsia="Times New Roman" w:hAnsi="Times New Roman" w:cs="Times New Roman"/>
+                <w:color w:val="000000" w:themeColor="text1"/>
+                <w:sz w:val="24"/>
+                <w:szCs w:val="24"/>
+              </w:rPr>
+              <w:t>Admin xử lý, xác nhận các trường hợp đơn đặt hàng, hủy đơn đặt hàng, sự cố hay lỗi trong đơn hàng</w:t>
+            </w:r>
+          </w:p>
+        </w:tc>
+        <w:tc>
+          <w:tcPr>
+            <w:tcW w:w="1425" w:type="dxa"/>
+            <w:tcBorders>
+              <w:top w:val="single" w:sz="6" w:space="0" w:color="000000" w:themeColor="text1"/>
+              <w:left w:val="single" w:sz="6" w:space="0" w:color="000000" w:themeColor="text1"/>
+              <w:bottom w:val="single" w:sz="6" w:space="0" w:color="000000" w:themeColor="text1"/>
+              <w:right w:val="single" w:sz="6" w:space="0" w:color="000000" w:themeColor="text1"/>
+            </w:tcBorders>
+            <w:shd w:val="clear" w:color="auto" w:fill="FFFFFF" w:themeFill="background1"/>
+            <w:vAlign w:val="center"/>
+          </w:tcPr>
+          <w:p>
+            <w:pPr>
+              <w:rPr>
+                <w:rFonts w:ascii="Times New Roman" w:hAnsi="Times New Roman" w:cs="Times New Roman"/>
+              </w:rPr>
+            </w:pPr>
+            <w:r>
+              <w:rPr>
+                <w:rFonts w:ascii="Times New Roman" w:hAnsi="Times New Roman" w:cs="Times New Roman"/>
+              </w:rPr>
+              <w:br/>
+            </w:r>
+            <w:r>
+              <w:rPr>
+                <w:rFonts w:ascii="Times New Roman" w:hAnsi="Times New Roman" w:cs="Times New Roman"/>
+              </w:rPr>
+              <w:t>H</w:t>
+            </w:r>
+          </w:p>
+        </w:tc>
+      </w:tr>
+      <w:tr>
+        <w:trPr>
+          <w:trHeight w:val="975"/>
+        </w:trPr>
+        <w:tc>
+          <w:tcPr>
+            <w:tcW w:w="735" w:type="dxa"/>
+            <w:tcBorders>
+              <w:top w:val="single" w:sz="6" w:space="0" w:color="000000" w:themeColor="text1"/>
+              <w:left w:val="single" w:sz="6" w:space="0" w:color="000000" w:themeColor="text1"/>
+              <w:bottom w:val="single" w:sz="6" w:space="0" w:color="000000" w:themeColor="text1"/>
+              <w:right w:val="single" w:sz="6" w:space="0" w:color="000000" w:themeColor="text1"/>
+            </w:tcBorders>
+            <w:vAlign w:val="center"/>
+          </w:tcPr>
+          <w:p>
+            <w:pPr>
+              <w:jc w:val="center"/>
+              <w:rPr>
+                <w:rFonts w:ascii="Times New Roman" w:eastAsia="Times New Roman" w:hAnsi="Times New Roman" w:cs="Times New Roman"/>
+              </w:rPr>
+            </w:pPr>
+            <w:r>
+              <w:rPr>
+                <w:rFonts w:ascii="Times New Roman" w:eastAsia="Times New Roman" w:hAnsi="Times New Roman" w:cs="Times New Roman"/>
+              </w:rPr>
+              <w:t>PB18</w:t>
+            </w:r>
+          </w:p>
+        </w:tc>
+        <w:tc>
+          <w:tcPr>
+            <w:tcW w:w="1785" w:type="dxa"/>
+            <w:tcBorders>
+              <w:top w:val="single" w:sz="6" w:space="0" w:color="000000" w:themeColor="text1"/>
+              <w:left w:val="single" w:sz="6" w:space="0" w:color="000000" w:themeColor="text1"/>
+              <w:bottom w:val="single" w:sz="6" w:space="0" w:color="000000" w:themeColor="text1"/>
+              <w:right w:val="single" w:sz="6" w:space="0" w:color="000000" w:themeColor="text1"/>
+            </w:tcBorders>
+            <w:vAlign w:val="center"/>
+          </w:tcPr>
+          <w:p>
+            <w:pPr>
+              <w:jc w:val="center"/>
+              <w:rPr>
+                <w:rFonts w:ascii="Times New Roman" w:eastAsia="Times New Roman" w:hAnsi="Times New Roman" w:cs="Times New Roman"/>
+                <w:color w:val="000000" w:themeColor="text1"/>
+                <w:sz w:val="24"/>
+                <w:szCs w:val="24"/>
+              </w:rPr>
+            </w:pPr>
+            <w:r>
+              <w:rPr>
+                <w:rFonts w:ascii="Times New Roman" w:eastAsia="Times New Roman" w:hAnsi="Times New Roman" w:cs="Times New Roman"/>
+                <w:color w:val="000000" w:themeColor="text1"/>
+                <w:sz w:val="24"/>
+                <w:szCs w:val="24"/>
+              </w:rPr>
+              <w:t>Quản lý đánh giá</w:t>
+            </w:r>
+          </w:p>
+        </w:tc>
+        <w:tc>
+          <w:tcPr>
+            <w:tcW w:w="4620" w:type="dxa"/>
+            <w:tcBorders>
+              <w:top w:val="single" w:sz="6" w:space="0" w:color="000000" w:themeColor="text1"/>
+              <w:left w:val="single" w:sz="6" w:space="0" w:color="000000" w:themeColor="text1"/>
+              <w:bottom w:val="single" w:sz="6" w:space="0" w:color="000000" w:themeColor="text1"/>
+              <w:right w:val="single" w:sz="6" w:space="0" w:color="000000" w:themeColor="text1"/>
+            </w:tcBorders>
+            <w:vAlign w:val="center"/>
+          </w:tcPr>
+          <w:p>
+            <w:pPr>
+              <w:rPr>
+                <w:rFonts w:ascii="Times New Roman" w:eastAsia="Times New Roman" w:hAnsi="Times New Roman" w:cs="Times New Roman"/>
+                <w:color w:val="000000" w:themeColor="text1"/>
+                <w:sz w:val="24"/>
+                <w:szCs w:val="24"/>
+              </w:rPr>
+            </w:pPr>
+            <w:r>
+              <w:rPr>
+                <w:rFonts w:ascii="Times New Roman" w:eastAsia="Times New Roman" w:hAnsi="Times New Roman" w:cs="Times New Roman"/>
+                <w:color w:val="000000" w:themeColor="text1"/>
+                <w:sz w:val="24"/>
+                <w:szCs w:val="24"/>
+              </w:rPr>
+              <w:t>Admin có thể xem, xóa những đánh giá sản phẩm trên website</w:t>
+            </w:r>
+          </w:p>
+        </w:tc>
+        <w:tc>
+          <w:tcPr>
+            <w:tcW w:w="1425" w:type="dxa"/>
+            <w:tcBorders>
+              <w:top w:val="single" w:sz="6" w:space="0" w:color="000000" w:themeColor="text1"/>
+              <w:left w:val="single" w:sz="6" w:space="0" w:color="000000" w:themeColor="text1"/>
+              <w:bottom w:val="single" w:sz="6" w:space="0" w:color="000000" w:themeColor="text1"/>
+              <w:right w:val="single" w:sz="6" w:space="0" w:color="000000" w:themeColor="text1"/>
+            </w:tcBorders>
+            <w:shd w:val="clear" w:color="auto" w:fill="FFFFFF" w:themeFill="background1"/>
+            <w:vAlign w:val="center"/>
+          </w:tcPr>
+          <w:p>
+            <w:pPr>
+              <w:rPr>
+                <w:rFonts w:ascii="Times New Roman" w:hAnsi="Times New Roman" w:cs="Times New Roman"/>
+              </w:rPr>
+            </w:pPr>
+            <w:r>
+              <w:rPr>
+                <w:rFonts w:ascii="Times New Roman" w:hAnsi="Times New Roman" w:cs="Times New Roman"/>
+              </w:rPr>
+              <w:br/>
+            </w:r>
+            <w:r>
+              <w:rPr>
+                <w:rFonts w:ascii="Times New Roman" w:hAnsi="Times New Roman" w:cs="Times New Roman"/>
+              </w:rPr>
+              <w:t>H</w:t>
+            </w:r>
+          </w:p>
+        </w:tc>
+      </w:tr>
+      <w:tr>
+        <w:trPr>
+          <w:trHeight w:val="975"/>
+        </w:trPr>
+        <w:tc>
+          <w:tcPr>
+            <w:tcW w:w="735" w:type="dxa"/>
+            <w:tcBorders>
+              <w:top w:val="single" w:sz="6" w:space="0" w:color="000000" w:themeColor="text1"/>
+              <w:left w:val="single" w:sz="6" w:space="0" w:color="000000" w:themeColor="text1"/>
+              <w:bottom w:val="single" w:sz="6" w:space="0" w:color="000000" w:themeColor="text1"/>
+              <w:right w:val="single" w:sz="6" w:space="0" w:color="000000" w:themeColor="text1"/>
+            </w:tcBorders>
+            <w:vAlign w:val="center"/>
+          </w:tcPr>
+          <w:p>
+            <w:pPr>
+              <w:jc w:val="center"/>
+              <w:rPr>
+                <w:rFonts w:ascii="Times New Roman" w:eastAsia="Times New Roman" w:hAnsi="Times New Roman" w:cs="Times New Roman"/>
+              </w:rPr>
+            </w:pPr>
+            <w:r>
+              <w:rPr>
+                <w:rFonts w:ascii="Times New Roman" w:eastAsia="Times New Roman" w:hAnsi="Times New Roman" w:cs="Times New Roman"/>
+              </w:rPr>
+              <w:t>PB19</w:t>
+            </w:r>
+          </w:p>
+        </w:tc>
+        <w:tc>
+          <w:tcPr>
+            <w:tcW w:w="1785" w:type="dxa"/>
+            <w:tcBorders>
+              <w:top w:val="single" w:sz="6" w:space="0" w:color="000000" w:themeColor="text1"/>
+              <w:left w:val="single" w:sz="6" w:space="0" w:color="000000" w:themeColor="text1"/>
+              <w:bottom w:val="single" w:sz="6" w:space="0" w:color="000000" w:themeColor="text1"/>
+              <w:right w:val="single" w:sz="6" w:space="0" w:color="000000" w:themeColor="text1"/>
+            </w:tcBorders>
+            <w:vAlign w:val="center"/>
+          </w:tcPr>
+          <w:p>
+            <w:pPr>
+              <w:jc w:val="center"/>
+              <w:rPr>
+                <w:rFonts w:ascii="Times New Roman" w:eastAsia="Times New Roman" w:hAnsi="Times New Roman" w:cs="Times New Roman"/>
+                <w:color w:val="000000" w:themeColor="text1"/>
+                <w:sz w:val="24"/>
+                <w:szCs w:val="24"/>
+              </w:rPr>
+            </w:pPr>
+            <w:r>
+              <w:rPr>
+                <w:rFonts w:ascii="Times New Roman" w:eastAsia="Times New Roman" w:hAnsi="Times New Roman" w:cs="Times New Roman"/>
+                <w:color w:val="000000" w:themeColor="text1"/>
+                <w:sz w:val="24"/>
+                <w:szCs w:val="24"/>
+              </w:rPr>
+              <w:t>Quản lý tài khoản cá nhân</w:t>
+            </w:r>
+          </w:p>
+        </w:tc>
+        <w:tc>
+          <w:tcPr>
+            <w:tcW w:w="4620" w:type="dxa"/>
+            <w:tcBorders>
+              <w:top w:val="single" w:sz="6" w:space="0" w:color="000000" w:themeColor="text1"/>
+              <w:left w:val="single" w:sz="6" w:space="0" w:color="000000" w:themeColor="text1"/>
+              <w:bottom w:val="single" w:sz="6" w:space="0" w:color="000000" w:themeColor="text1"/>
+              <w:right w:val="single" w:sz="6" w:space="0" w:color="000000" w:themeColor="text1"/>
+            </w:tcBorders>
+            <w:vAlign w:val="center"/>
+          </w:tcPr>
+          <w:p>
+            <w:pPr>
+              <w:rPr>
+                <w:rFonts w:ascii="Times New Roman" w:eastAsia="Times New Roman" w:hAnsi="Times New Roman" w:cs="Times New Roman"/>
+                <w:color w:val="000000" w:themeColor="text1"/>
+                <w:sz w:val="24"/>
+                <w:szCs w:val="24"/>
+              </w:rPr>
+            </w:pPr>
+            <w:r>
+              <w:rPr>
+                <w:rFonts w:ascii="Times New Roman" w:eastAsia="Times New Roman" w:hAnsi="Times New Roman" w:cs="Times New Roman"/>
+                <w:color w:val="000000" w:themeColor="text1"/>
+                <w:sz w:val="24"/>
+                <w:szCs w:val="24"/>
+              </w:rPr>
+              <w:t>Admin có thể thay đổi tên đặng nhập, mật khẩu</w:t>
+            </w:r>
+          </w:p>
+        </w:tc>
+        <w:tc>
+          <w:tcPr>
+            <w:tcW w:w="1425" w:type="dxa"/>
+            <w:tcBorders>
+              <w:top w:val="single" w:sz="6" w:space="0" w:color="000000" w:themeColor="text1"/>
+              <w:left w:val="single" w:sz="6" w:space="0" w:color="000000" w:themeColor="text1"/>
+              <w:bottom w:val="single" w:sz="6" w:space="0" w:color="000000" w:themeColor="text1"/>
+              <w:right w:val="single" w:sz="6" w:space="0" w:color="000000" w:themeColor="text1"/>
+            </w:tcBorders>
+            <w:shd w:val="clear" w:color="auto" w:fill="FFFFFF" w:themeFill="background1"/>
+            <w:vAlign w:val="center"/>
+          </w:tcPr>
+          <w:p>
+            <w:pPr>
+              <w:rPr>
+                <w:rFonts w:ascii="Times New Roman" w:hAnsi="Times New Roman" w:cs="Times New Roman"/>
+              </w:rPr>
+            </w:pPr>
+            <w:r>
+              <w:rPr>
+                <w:rFonts w:ascii="Times New Roman" w:hAnsi="Times New Roman" w:cs="Times New Roman"/>
+              </w:rPr>
+              <w:t>H</w:t>
+            </w:r>
+            <w:r>
+              <w:rPr>
+                <w:rFonts w:ascii="Times New Roman" w:hAnsi="Times New Roman" w:cs="Times New Roman"/>
+              </w:rPr>
+              <w:br/>
+            </w:r>
+          </w:p>
+        </w:tc>
+      </w:tr>
+      <w:tr>
+        <w:trPr>
+          <w:trHeight w:val="975"/>
+        </w:trPr>
+        <w:tc>
+          <w:tcPr>
+            <w:tcW w:w="735" w:type="dxa"/>
+            <w:tcBorders>
+              <w:top w:val="single" w:sz="6" w:space="0" w:color="000000" w:themeColor="text1"/>
+              <w:left w:val="single" w:sz="6" w:space="0" w:color="000000" w:themeColor="text1"/>
+              <w:bottom w:val="single" w:sz="6" w:space="0" w:color="000000" w:themeColor="text1"/>
+              <w:right w:val="single" w:sz="6" w:space="0" w:color="000000" w:themeColor="text1"/>
+            </w:tcBorders>
+            <w:vAlign w:val="center"/>
+          </w:tcPr>
+          <w:p>
+            <w:pPr>
+              <w:jc w:val="center"/>
+              <w:rPr>
+                <w:rFonts w:ascii="Times New Roman" w:eastAsia="Times New Roman" w:hAnsi="Times New Roman" w:cs="Times New Roman"/>
+              </w:rPr>
+            </w:pPr>
+            <w:r>
+              <w:rPr>
+                <w:rFonts w:ascii="Times New Roman" w:eastAsia="Times New Roman" w:hAnsi="Times New Roman" w:cs="Times New Roman"/>
+              </w:rPr>
+              <w:t>PB20</w:t>
+            </w:r>
+          </w:p>
+        </w:tc>
+        <w:tc>
+          <w:tcPr>
+            <w:tcW w:w="1785" w:type="dxa"/>
+            <w:tcBorders>
+              <w:top w:val="single" w:sz="6" w:space="0" w:color="000000" w:themeColor="text1"/>
+              <w:left w:val="single" w:sz="6" w:space="0" w:color="000000" w:themeColor="text1"/>
+              <w:bottom w:val="single" w:sz="6" w:space="0" w:color="000000" w:themeColor="text1"/>
+              <w:right w:val="single" w:sz="6" w:space="0" w:color="000000" w:themeColor="text1"/>
+            </w:tcBorders>
+            <w:vAlign w:val="center"/>
+          </w:tcPr>
+          <w:p>
+            <w:pPr>
+              <w:jc w:val="center"/>
+              <w:rPr>
+                <w:rFonts w:ascii="Times New Roman" w:eastAsia="Times New Roman" w:hAnsi="Times New Roman" w:cs="Times New Roman"/>
+                <w:color w:val="000000" w:themeColor="text1"/>
+                <w:sz w:val="24"/>
+                <w:szCs w:val="24"/>
+              </w:rPr>
+            </w:pPr>
+            <w:r>
+              <w:rPr>
+                <w:rFonts w:ascii="Times New Roman" w:eastAsia="Times New Roman" w:hAnsi="Times New Roman" w:cs="Times New Roman"/>
+                <w:color w:val="000000" w:themeColor="text1"/>
+                <w:sz w:val="24"/>
+                <w:szCs w:val="24"/>
+              </w:rPr>
+              <w:t>Thông kê</w:t>
+            </w:r>
+          </w:p>
+        </w:tc>
+        <w:tc>
+          <w:tcPr>
+            <w:tcW w:w="4620" w:type="dxa"/>
+            <w:tcBorders>
+              <w:top w:val="single" w:sz="6" w:space="0" w:color="000000" w:themeColor="text1"/>
+              <w:left w:val="single" w:sz="6" w:space="0" w:color="000000" w:themeColor="text1"/>
+              <w:bottom w:val="single" w:sz="6" w:space="0" w:color="000000" w:themeColor="text1"/>
+              <w:right w:val="single" w:sz="6" w:space="0" w:color="000000" w:themeColor="text1"/>
+            </w:tcBorders>
+            <w:vAlign w:val="center"/>
+          </w:tcPr>
+          <w:p>
+            <w:pPr>
+              <w:rPr>
+                <w:rFonts w:ascii="Times New Roman" w:eastAsia="Times New Roman" w:hAnsi="Times New Roman" w:cs="Times New Roman"/>
+                <w:color w:val="000000" w:themeColor="text1"/>
+                <w:sz w:val="24"/>
+                <w:szCs w:val="24"/>
+              </w:rPr>
+            </w:pPr>
+            <w:r>
+              <w:rPr>
+                <w:rFonts w:ascii="Times New Roman" w:eastAsia="Times New Roman" w:hAnsi="Times New Roman" w:cs="Times New Roman"/>
+                <w:color w:val="000000" w:themeColor="text1"/>
+                <w:sz w:val="24"/>
+                <w:szCs w:val="24"/>
+              </w:rPr>
+              <w:t>Admin có thể thực hiện thống kê số sản phẩm đã bán, số sản phẩm còn lại trong kho theo thời  gian</w:t>
+            </w:r>
+          </w:p>
+        </w:tc>
+        <w:tc>
+          <w:tcPr>
+            <w:tcW w:w="1425" w:type="dxa"/>
+            <w:tcBorders>
+              <w:top w:val="single" w:sz="6" w:space="0" w:color="000000" w:themeColor="text1"/>
+              <w:left w:val="single" w:sz="6" w:space="0" w:color="000000" w:themeColor="text1"/>
+              <w:bottom w:val="single" w:sz="6" w:space="0" w:color="000000" w:themeColor="text1"/>
+              <w:right w:val="single" w:sz="6" w:space="0" w:color="000000" w:themeColor="text1"/>
+            </w:tcBorders>
+            <w:shd w:val="clear" w:color="auto" w:fill="FFFFFF" w:themeFill="background1"/>
+            <w:vAlign w:val="center"/>
+          </w:tcPr>
+          <w:p>
+            <w:pPr>
+              <w:rPr>
+                <w:rFonts w:ascii="Times New Roman" w:hAnsi="Times New Roman" w:cs="Times New Roman"/>
+              </w:rPr>
+            </w:pPr>
+            <w:r>
+              <w:rPr>
+                <w:rFonts w:ascii="Times New Roman" w:hAnsi="Times New Roman" w:cs="Times New Roman"/>
+              </w:rPr>
+              <w:t>H</w:t>
+            </w:r>
+            <w:r>
+              <w:rPr>
+                <w:rFonts w:ascii="Times New Roman" w:hAnsi="Times New Roman" w:cs="Times New Roman"/>
+              </w:rPr>
+              <w:br/>
+            </w:r>
+          </w:p>
+        </w:tc>
+      </w:tr>
+      <w:tr>
+        <w:trPr>
+          <w:trHeight w:val="975"/>
+        </w:trPr>
+        <w:tc>
+          <w:tcPr>
+            <w:tcW w:w="735" w:type="dxa"/>
+            <w:tcBorders>
+              <w:top w:val="single" w:sz="6" w:space="0" w:color="000000" w:themeColor="text1"/>
+              <w:left w:val="single" w:sz="6" w:space="0" w:color="000000" w:themeColor="text1"/>
+              <w:bottom w:val="single" w:sz="6" w:space="0" w:color="000000" w:themeColor="text1"/>
+              <w:right w:val="single" w:sz="6" w:space="0" w:color="000000" w:themeColor="text1"/>
+            </w:tcBorders>
+            <w:vAlign w:val="center"/>
+          </w:tcPr>
+          <w:p>
+            <w:pPr>
+              <w:jc w:val="center"/>
+              <w:rPr>
+                <w:rFonts w:ascii="Times New Roman" w:eastAsia="Times New Roman" w:hAnsi="Times New Roman" w:cs="Times New Roman"/>
+              </w:rPr>
+            </w:pPr>
+            <w:r>
+              <w:rPr>
+                <w:rFonts w:ascii="Times New Roman" w:eastAsia="Times New Roman" w:hAnsi="Times New Roman" w:cs="Times New Roman"/>
+              </w:rPr>
+              <w:t>PB2</w:t>
+            </w:r>
+            <w:r>
+              <w:rPr>
+                <w:rFonts w:ascii="Times New Roman" w:eastAsia="Times New Roman" w:hAnsi="Times New Roman" w:cs="Times New Roman"/>
+              </w:rPr>
+              <w:t>1</w:t>
+            </w:r>
+          </w:p>
+        </w:tc>
+        <w:tc>
+          <w:tcPr>
+            <w:tcW w:w="1785" w:type="dxa"/>
+            <w:tcBorders>
+              <w:top w:val="single" w:sz="6" w:space="0" w:color="000000" w:themeColor="text1"/>
+              <w:left w:val="single" w:sz="6" w:space="0" w:color="000000" w:themeColor="text1"/>
+              <w:bottom w:val="single" w:sz="6" w:space="0" w:color="000000" w:themeColor="text1"/>
+              <w:right w:val="single" w:sz="6" w:space="0" w:color="000000" w:themeColor="text1"/>
+            </w:tcBorders>
+            <w:vAlign w:val="center"/>
+          </w:tcPr>
+          <w:p>
+            <w:pPr>
+              <w:jc w:val="center"/>
+              <w:rPr>
+                <w:rFonts w:ascii="Times New Roman" w:eastAsia="Times New Roman" w:hAnsi="Times New Roman" w:cs="Times New Roman"/>
+                <w:color w:val="000000" w:themeColor="text1"/>
+                <w:sz w:val="24"/>
+                <w:szCs w:val="24"/>
+              </w:rPr>
+            </w:pPr>
+            <w:r>
+              <w:rPr>
+                <w:rFonts w:ascii="Times New Roman" w:eastAsia="Times New Roman" w:hAnsi="Times New Roman" w:cs="Times New Roman"/>
+                <w:color w:val="000000" w:themeColor="text1"/>
+                <w:sz w:val="24"/>
+                <w:szCs w:val="24"/>
+              </w:rPr>
+              <w:t>Quản lý user</w:t>
+            </w:r>
+          </w:p>
+        </w:tc>
+        <w:tc>
+          <w:tcPr>
+            <w:tcW w:w="4620" w:type="dxa"/>
+            <w:tcBorders>
+              <w:top w:val="single" w:sz="6" w:space="0" w:color="000000" w:themeColor="text1"/>
+              <w:left w:val="single" w:sz="6" w:space="0" w:color="000000" w:themeColor="text1"/>
+              <w:bottom w:val="single" w:sz="6" w:space="0" w:color="000000" w:themeColor="text1"/>
+              <w:right w:val="single" w:sz="6" w:space="0" w:color="000000" w:themeColor="text1"/>
+            </w:tcBorders>
+            <w:vAlign w:val="center"/>
+          </w:tcPr>
+          <w:p>
+            <w:pPr>
+              <w:rPr>
+                <w:rFonts w:ascii="Times New Roman" w:eastAsia="Times New Roman" w:hAnsi="Times New Roman" w:cs="Times New Roman"/>
+                <w:color w:val="000000" w:themeColor="text1"/>
+                <w:sz w:val="24"/>
+                <w:szCs w:val="24"/>
+              </w:rPr>
+            </w:pPr>
+            <w:r>
+              <w:rPr>
+                <w:rFonts w:ascii="Times New Roman" w:eastAsia="Times New Roman" w:hAnsi="Times New Roman" w:cs="Times New Roman"/>
+                <w:color w:val="000000" w:themeColor="text1"/>
+                <w:sz w:val="24"/>
+                <w:szCs w:val="24"/>
+              </w:rPr>
+              <w:t>Admin có thể thực hiện reset lại mật khẩu cho khách hàng khi khách hàng yêu cầu đã mất mã khẩu</w:t>
+            </w:r>
+          </w:p>
+        </w:tc>
+        <w:tc>
+          <w:tcPr>
+            <w:tcW w:w="1425" w:type="dxa"/>
+            <w:tcBorders>
+              <w:top w:val="single" w:sz="6" w:space="0" w:color="000000" w:themeColor="text1"/>
+              <w:left w:val="single" w:sz="6" w:space="0" w:color="000000" w:themeColor="text1"/>
+              <w:bottom w:val="single" w:sz="6" w:space="0" w:color="000000" w:themeColor="text1"/>
+              <w:right w:val="single" w:sz="6" w:space="0" w:color="000000" w:themeColor="text1"/>
+            </w:tcBorders>
+            <w:shd w:val="clear" w:color="auto" w:fill="FFFFFF" w:themeFill="background1"/>
+            <w:vAlign w:val="center"/>
+          </w:tcPr>
+          <w:p>
+            <w:pPr>
+              <w:rPr>
+                <w:rFonts w:ascii="Times New Roman" w:hAnsi="Times New Roman" w:cs="Times New Roman"/>
+              </w:rPr>
+            </w:pPr>
+            <w:r>
+              <w:rPr>
+                <w:rFonts w:ascii="Times New Roman" w:hAnsi="Times New Roman" w:cs="Times New Roman"/>
+              </w:rPr>
+              <w:t>L</w:t>
+            </w:r>
             <w:r>
               <w:rPr>
                 <w:rFonts w:ascii="Times New Roman" w:hAnsi="Times New Roman" w:cs="Times New Roman"/>
@@ -11368,6 +12852,7 @@
     <w:lsdException w:name="HTML Sample" w:semiHidden="1" w:unhideWhenUsed="1"/>
     <w:lsdException w:name="HTML Typewriter" w:semiHidden="1" w:unhideWhenUsed="1"/>
     <w:lsdException w:name="HTML Variable" w:semiHidden="1" w:unhideWhenUsed="1"/>
+    <w:lsdException w:name="Normal Table" w:semiHidden="1" w:unhideWhenUsed="1"/>
     <w:lsdException w:name="annotation subject" w:semiHidden="1" w:unhideWhenUsed="1"/>
     <w:lsdException w:name="No List" w:semiHidden="1" w:unhideWhenUsed="1"/>
     <w:lsdException w:name="Outline List 1" w:semiHidden="1" w:unhideWhenUsed="1"/>
@@ -11414,8 +12899,10 @@
     <w:lsdException w:name="Table Subtle 2" w:semiHidden="1" w:unhideWhenUsed="1"/>
     <w:lsdException w:name="Table Web 1" w:semiHidden="1" w:unhideWhenUsed="1"/>
     <w:lsdException w:name="Table Web 2" w:semiHidden="1" w:unhideWhenUsed="1"/>
+    <w:lsdException w:name="Table Web 3" w:semiHidden="1" w:unhideWhenUsed="1"/>
     <w:lsdException w:name="Balloon Text" w:semiHidden="1" w:unhideWhenUsed="1"/>
     <w:lsdException w:name="Table Grid" w:uiPriority="39"/>
+    <w:lsdException w:name="Table Theme" w:semiHidden="1" w:unhideWhenUsed="1"/>
     <w:lsdException w:name="Placeholder Text" w:semiHidden="1"/>
     <w:lsdException w:name="No Spacing" w:uiPriority="1" w:qFormat="1"/>
     <w:lsdException w:name="Light Shading" w:uiPriority="60"/>
@@ -12204,16 +13691,6 @@
 </file>
 
 <file path=customXml/item1.xml><?xml version="1.0" encoding="utf-8"?>
-<b:Sources xmlns:b="http://schemas.openxmlformats.org/officeDocument/2006/bibliography" xmlns="http://schemas.openxmlformats.org/officeDocument/2006/bibliography" SelectedStyle="\IEEE2006OfficeOnline.xsl" StyleName="IEEE" Version="2006"/>
-</file>
-
-<file path=customXml/item2.xml><?xml version="1.0" encoding="utf-8"?>
-<p:properties xmlns:p="http://schemas.microsoft.com/office/2006/metadata/properties" xmlns:xsi="http://www.w3.org/2001/XMLSchema-instance" xmlns:pc="http://schemas.microsoft.com/office/infopath/2007/PartnerControls">
-  <documentManagement/>
-</p:properties>
-</file>
-
-<file path=customXml/item3.xml><?xml version="1.0" encoding="utf-8"?>
 <ct:contentTypeSchema xmlns:ct="http://schemas.microsoft.com/office/2006/metadata/contentType" xmlns:ma="http://schemas.microsoft.com/office/2006/metadata/properties/metaAttributes" ct:_="" ma:_="" ma:contentTypeName="Document" ma:contentTypeID="0x010100E900EF4DEF7FB1409C6C80E8EA3AD26C" ma:contentTypeVersion="5" ma:contentTypeDescription="Create a new document." ma:contentTypeScope="" ma:versionID="c5e90725ec09ccf17d45ad81b02e0cea">
   <xsd:schema xmlns:xsd="http://www.w3.org/2001/XMLSchema" xmlns:xs="http://www.w3.org/2001/XMLSchema" xmlns:p="http://schemas.microsoft.com/office/2006/metadata/properties" xmlns:ns2="bbc31cbe-8c7f-4acb-9113-2820bd2d8bbf" targetNamespace="http://schemas.microsoft.com/office/2006/metadata/properties" ma:root="true" ma:fieldsID="3288e4cee5b7359c0bc826321143a18f" ns2:_="">
     <xsd:import namespace="bbc31cbe-8c7f-4acb-9113-2820bd2d8bbf"/>
@@ -12363,6 +13840,16 @@
 </ct:contentTypeSchema>
 </file>
 
+<file path=customXml/item2.xml><?xml version="1.0" encoding="utf-8"?>
+<p:properties xmlns:p="http://schemas.microsoft.com/office/2006/metadata/properties" xmlns:xsi="http://www.w3.org/2001/XMLSchema-instance" xmlns:pc="http://schemas.microsoft.com/office/infopath/2007/PartnerControls">
+  <documentManagement/>
+</p:properties>
+</file>
+
+<file path=customXml/item3.xml><?xml version="1.0" encoding="utf-8"?>
+<b:Sources xmlns:b="http://schemas.openxmlformats.org/officeDocument/2006/bibliography" xmlns="http://schemas.openxmlformats.org/officeDocument/2006/bibliography" SelectedStyle="\IEEE2006OfficeOnline.xsl" StyleName="IEEE" Version="2006"/>
+</file>
+
 <file path=customXml/item4.xml><?xml version="1.0" encoding="utf-8"?>
 <?mso-contentType ?>
 <FormTemplates xmlns="http://schemas.microsoft.com/sharepoint/v3/contenttype/forms">
@@ -12373,23 +13860,6 @@
 </file>
 
 <file path=customXml/itemProps1.xml><?xml version="1.0" encoding="utf-8"?>
-<ds:datastoreItem xmlns:ds="http://schemas.openxmlformats.org/officeDocument/2006/customXml" ds:itemID="{F6C2F666-6A21-4E1D-803F-0635155420F4}">
-  <ds:schemaRefs>
-    <ds:schemaRef ds:uri="http://schemas.openxmlformats.org/officeDocument/2006/bibliography"/>
-  </ds:schemaRefs>
-</ds:datastoreItem>
-</file>
-
-<file path=customXml/itemProps2.xml><?xml version="1.0" encoding="utf-8"?>
-<ds:datastoreItem xmlns:ds="http://schemas.openxmlformats.org/officeDocument/2006/customXml" ds:itemID="{1008D8A1-070F-44C4-8523-B10D2C9D06D1}">
-  <ds:schemaRefs>
-    <ds:schemaRef ds:uri="http://schemas.microsoft.com/office/2006/metadata/properties"/>
-    <ds:schemaRef ds:uri="http://schemas.microsoft.com/office/infopath/2007/PartnerControls"/>
-  </ds:schemaRefs>
-</ds:datastoreItem>
-</file>
-
-<file path=customXml/itemProps3.xml><?xml version="1.0" encoding="utf-8"?>
 <ds:datastoreItem xmlns:ds="http://schemas.openxmlformats.org/officeDocument/2006/customXml" ds:itemID="{8DEEF710-6E2A-4DBE-A993-4BA1841BAAD9}">
   <ds:schemaRefs>
     <ds:schemaRef ds:uri="http://schemas.microsoft.com/office/2006/metadata/contentType"/>
@@ -12407,6 +13877,23 @@
 </ds:datastoreItem>
 </file>
 
+<file path=customXml/itemProps2.xml><?xml version="1.0" encoding="utf-8"?>
+<ds:datastoreItem xmlns:ds="http://schemas.openxmlformats.org/officeDocument/2006/customXml" ds:itemID="{1008D8A1-070F-44C4-8523-B10D2C9D06D1}">
+  <ds:schemaRefs>
+    <ds:schemaRef ds:uri="http://schemas.microsoft.com/office/2006/metadata/properties"/>
+    <ds:schemaRef ds:uri="http://schemas.microsoft.com/office/infopath/2007/PartnerControls"/>
+  </ds:schemaRefs>
+</ds:datastoreItem>
+</file>
+
+<file path=customXml/itemProps3.xml><?xml version="1.0" encoding="utf-8"?>
+<ds:datastoreItem xmlns:ds="http://schemas.openxmlformats.org/officeDocument/2006/customXml" ds:itemID="{F6C2F666-6A21-4E1D-803F-0635155420F4}">
+  <ds:schemaRefs>
+    <ds:schemaRef ds:uri="http://schemas.openxmlformats.org/officeDocument/2006/bibliography"/>
+  </ds:schemaRefs>
+</ds:datastoreItem>
+</file>
+
 <file path=customXml/itemProps4.xml><?xml version="1.0" encoding="utf-8"?>
 <ds:datastoreItem xmlns:ds="http://schemas.openxmlformats.org/officeDocument/2006/customXml" ds:itemID="{7567A1F7-0724-45A2-BEAA-FA0CF31B921A}">
   <ds:schemaRefs>

</xml_diff>